<commit_message>
Add edit grade & complete print transcript
</commit_message>
<xml_diff>
--- a/src/templates/grade.docx
+++ b/src/templates/grade.docx
@@ -3,96 +3,927 @@
 <w:document xmlns:wpc="http://schemas.microsoft.com/office/word/2010/wordprocessingCanvas" xmlns:cx="http://schemas.microsoft.com/office/drawing/2014/chartex" xmlns:cx1="http://schemas.microsoft.com/office/drawing/2015/9/8/chartex" xmlns:cx2="http://schemas.microsoft.com/office/drawing/2015/10/21/chartex" xmlns:cx3="http://schemas.microsoft.com/office/drawing/2016/5/9/chartex" xmlns:cx4="http://schemas.microsoft.com/office/drawing/2016/5/10/chartex" xmlns:cx5="http://schemas.microsoft.com/office/drawing/2016/5/11/chartex" xmlns:cx6="http://schemas.microsoft.com/office/drawing/2016/5/12/chartex" xmlns:cx7="http://schemas.microsoft.com/office/drawing/2016/5/13/chartex" xmlns:cx8="http://schemas.microsoft.com/office/drawing/2016/5/14/chartex" xmlns:mc="http://schemas.openxmlformats.org/markup-compatibility/2006" xmlns:aink="http://schemas.microsoft.com/office/drawing/2016/ink" xmlns:am3d="http://schemas.microsoft.com/office/drawing/2017/model3d" xmlns:o="urn:schemas-microsoft-com:office:office" xmlns:oel="http://schemas.microsoft.com/office/2019/extlst" xmlns:r="http://schemas.openxmlformats.org/officeDocument/2006/relationships" xmlns:m="http://schemas.openxmlformats.org/officeDocument/2006/math" xmlns:v="urn:schemas-microsoft-com:vml" xmlns:wp14="http://schemas.microsoft.com/office/word/2010/wordprocessingDrawing" xmlns:wp="http://schemas.openxmlformats.org/drawingml/2006/wordprocessingDrawing" xmlns:w10="urn:schemas-microsoft-com:office:word" xmlns:w="http://schemas.openxmlformats.org/wordprocessingml/2006/main" xmlns:w14="http://schemas.microsoft.com/office/word/2010/wordml" xmlns:w15="http://schemas.microsoft.com/office/word/2012/wordml" xmlns:w16cex="http://schemas.microsoft.com/office/word/2018/wordml/cex" xmlns:w16cid="http://schemas.microsoft.com/office/word/2016/wordml/cid" xmlns:w16="http://schemas.microsoft.com/office/word/2018/wordml" xmlns:w16du="http://schemas.microsoft.com/office/word/2023/wordml/word16du" xmlns:w16sdtdh="http://schemas.microsoft.com/office/word/2020/wordml/sdtdatahash" xmlns:w16sdtfl="http://schemas.microsoft.com/office/word/2024/wordml/sdtformatlock" xmlns:w16se="http://schemas.microsoft.com/office/word/2015/wordml/symex" xmlns:wpg="http://schemas.microsoft.com/office/word/2010/wordprocessingGroup" xmlns:wpi="http://schemas.microsoft.com/office/word/2010/wordprocessingInk" xmlns:wne="http://schemas.microsoft.com/office/word/2006/wordml" xmlns:wps="http://schemas.microsoft.com/office/word/2010/wordprocessingShape" mc:Ignorable="w14 w15 w16se w16cid w16 w16cex w16sdtdh w16sdtfl w16du wp14">
   <w:body>
     <w:p>
-      <w:proofErr w:type="spellStart"/>
-      <w:r>
-        <w:t>Student</w:t>
-      </w:r>
-      <w:proofErr w:type="spellEnd"/>
-      <w:r>
-        <w:t xml:space="preserve"> </w:t>
-      </w:r>
-      <w:proofErr w:type="spellStart"/>
-      <w:r>
-        <w:t>Report</w:t>
-      </w:r>
-      <w:proofErr w:type="spellEnd"/>
-    </w:p>
-    <w:p/>
-    <w:p>
-      <w:proofErr w:type="spellStart"/>
-      <w:r>
-        <w:t>Name</w:t>
-      </w:r>
-      <w:proofErr w:type="spellEnd"/>
-      <w:r>
-        <w:t>: {</w:t>
-      </w:r>
-      <w:proofErr w:type="spellStart"/>
-      <w:r>
-        <w:t>student_name</w:t>
-      </w:r>
-      <w:proofErr w:type="spellEnd"/>
-      <w:r>
-        <w:t>}</w:t>
+      <w:pPr>
+        <w:ind w:right="306" w:hanging="450"/>
+        <w:jc w:val="center"/>
+        <w:rPr>
+          <w:rFonts w:ascii="Times New Roman" w:hAnsi="Times New Roman" w:cs="Times New Roman"/>
+          <w:sz w:val="24"/>
+          <w:szCs w:val="24"/>
+          <w:lang w:val="en-US"/>
+        </w:rPr>
+      </w:pPr>
+      <w:r>
+        <w:rPr>
+          <w:rFonts w:ascii="Times New Roman" w:hAnsi="Times New Roman" w:cs="Times New Roman"/>
+          <w:sz w:val="24"/>
+          <w:szCs w:val="24"/>
+          <w:lang w:val="en-US"/>
+        </w:rPr>
+        <w:t>ĐẠI HỌC QUỐC GIA TP. HCM</w:t>
       </w:r>
     </w:p>
     <w:p>
-      <w:proofErr w:type="spellStart"/>
-      <w:r>
-        <w:t>Student</w:t>
-      </w:r>
-      <w:proofErr w:type="spellEnd"/>
-      <w:r>
-        <w:t xml:space="preserve"> ID: {</w:t>
-      </w:r>
-      <w:proofErr w:type="spellStart"/>
-      <w:r>
-        <w:t>student_id</w:t>
-      </w:r>
-      <w:proofErr w:type="spellEnd"/>
-      <w:r>
-        <w:t>}</w:t>
+      <w:pPr>
+        <w:ind w:hanging="450"/>
+        <w:jc w:val="center"/>
+        <w:rPr>
+          <w:rFonts w:ascii="Times New Roman" w:hAnsi="Times New Roman" w:cs="Times New Roman"/>
+          <w:b/>
+          <w:bCs/>
+          <w:sz w:val="24"/>
+          <w:szCs w:val="24"/>
+          <w:lang w:val="en-US"/>
+        </w:rPr>
+      </w:pPr>
+      <w:r>
+        <w:rPr>
+          <w:rFonts w:ascii="Times New Roman" w:hAnsi="Times New Roman" w:cs="Times New Roman"/>
+          <w:b/>
+          <w:bCs/>
+          <w:sz w:val="24"/>
+          <w:szCs w:val="24"/>
+          <w:lang w:val="en-US"/>
+        </w:rPr>
+        <w:t>TRƯỜNG ĐẠI HỌC KHOA HỌC TỰ NHIÊN</w:t>
       </w:r>
     </w:p>
     <w:p>
-      <w:proofErr w:type="spellStart"/>
-      <w:r>
-        <w:t>Program</w:t>
-      </w:r>
-      <w:proofErr w:type="spellEnd"/>
-      <w:r>
-        <w:t>: {</w:t>
-      </w:r>
-      <w:proofErr w:type="spellStart"/>
-      <w:r>
-        <w:t>program</w:t>
-      </w:r>
-      <w:proofErr w:type="spellEnd"/>
-      <w:r>
-        <w:t>}</w:t>
+      <w:pPr>
+        <w:jc w:val="center"/>
+        <w:rPr>
+          <w:rFonts w:ascii="Times New Roman" w:hAnsi="Times New Roman" w:cs="Times New Roman"/>
+          <w:b/>
+          <w:bCs/>
+          <w:sz w:val="24"/>
+          <w:szCs w:val="24"/>
+          <w:lang w:val="en-US"/>
+        </w:rPr>
+      </w:pPr>
+      <w:r>
+        <w:rPr>
+          <w:rFonts w:ascii="Times New Roman" w:hAnsi="Times New Roman" w:cs="Times New Roman"/>
+          <w:sz w:val="24"/>
+          <w:szCs w:val="24"/>
+          <w:lang w:val="en-US"/>
+        </w:rPr>
+        <w:t>CỘNG</w:t>
+      </w:r>
+      <w:r>
+        <w:rPr>
+          <w:rFonts w:ascii="Times New Roman" w:hAnsi="Times New Roman" w:cs="Times New Roman"/>
+          <w:sz w:val="24"/>
+          <w:szCs w:val="24"/>
+          <w:lang w:val="en-US"/>
+        </w:rPr>
+        <w:t xml:space="preserve"> HÒA XÃ HỘI CHỦ NGHĨA VIỆT NAM</w:t>
       </w:r>
     </w:p>
-    <w:p/>
     <w:p>
       <w:pPr>
-        <w:rPr>
+        <w:ind w:hanging="450"/>
+        <w:jc w:val="center"/>
+        <w:rPr>
+          <w:rFonts w:ascii="Times New Roman" w:hAnsi="Times New Roman" w:cs="Times New Roman"/>
+          <w:sz w:val="24"/>
+          <w:szCs w:val="24"/>
           <w:lang w:val="en-US"/>
         </w:rPr>
       </w:pPr>
       <w:proofErr w:type="spellStart"/>
       <w:r>
-        <w:t>Grades</w:t>
-      </w:r>
-      <w:proofErr w:type="spellEnd"/>
-      <w:r>
-        <w:t>:</w:t>
-      </w:r>
-      <w:r>
-        <w:rPr>
-          <w:lang w:val="en-US"/>
-        </w:rPr>
-        <w:br/>
-      </w:r>
+        <w:rPr>
+          <w:rFonts w:ascii="Times New Roman" w:hAnsi="Times New Roman" w:cs="Times New Roman"/>
+          <w:sz w:val="24"/>
+          <w:szCs w:val="24"/>
+          <w:lang w:val="en-US"/>
+        </w:rPr>
+        <w:t>Độc</w:t>
+      </w:r>
+      <w:proofErr w:type="spellEnd"/>
+      <w:r>
+        <w:rPr>
+          <w:rFonts w:ascii="Times New Roman" w:hAnsi="Times New Roman" w:cs="Times New Roman"/>
+          <w:sz w:val="24"/>
+          <w:szCs w:val="24"/>
+          <w:lang w:val="en-US"/>
+        </w:rPr>
+        <w:t xml:space="preserve"> </w:t>
+      </w:r>
+      <w:proofErr w:type="spellStart"/>
+      <w:proofErr w:type="gramStart"/>
+      <w:r>
+        <w:rPr>
+          <w:rFonts w:ascii="Times New Roman" w:hAnsi="Times New Roman" w:cs="Times New Roman"/>
+          <w:sz w:val="24"/>
+          <w:szCs w:val="24"/>
+          <w:lang w:val="en-US"/>
+        </w:rPr>
+        <w:t>lập</w:t>
+      </w:r>
+      <w:proofErr w:type="spellEnd"/>
+      <w:r>
+        <w:rPr>
+          <w:rFonts w:ascii="Times New Roman" w:hAnsi="Times New Roman" w:cs="Times New Roman"/>
+          <w:sz w:val="24"/>
+          <w:szCs w:val="24"/>
+          <w:lang w:val="en-US"/>
+        </w:rPr>
+        <w:t xml:space="preserve">  -</w:t>
+      </w:r>
+      <w:proofErr w:type="gramEnd"/>
+      <w:r>
+        <w:rPr>
+          <w:rFonts w:ascii="Times New Roman" w:hAnsi="Times New Roman" w:cs="Times New Roman"/>
+          <w:sz w:val="24"/>
+          <w:szCs w:val="24"/>
+          <w:lang w:val="en-US"/>
+        </w:rPr>
+        <w:t xml:space="preserve"> </w:t>
+      </w:r>
+      <w:proofErr w:type="spellStart"/>
+      <w:r>
+        <w:rPr>
+          <w:rFonts w:ascii="Times New Roman" w:hAnsi="Times New Roman" w:cs="Times New Roman"/>
+          <w:sz w:val="24"/>
+          <w:szCs w:val="24"/>
+          <w:lang w:val="en-US"/>
+        </w:rPr>
+        <w:t>Tự</w:t>
+      </w:r>
+      <w:proofErr w:type="spellEnd"/>
+      <w:r>
+        <w:rPr>
+          <w:rFonts w:ascii="Times New Roman" w:hAnsi="Times New Roman" w:cs="Times New Roman"/>
+          <w:sz w:val="24"/>
+          <w:szCs w:val="24"/>
+          <w:lang w:val="en-US"/>
+        </w:rPr>
+        <w:t xml:space="preserve"> do – </w:t>
+      </w:r>
+      <w:proofErr w:type="spellStart"/>
+      <w:r>
+        <w:rPr>
+          <w:rFonts w:ascii="Times New Roman" w:hAnsi="Times New Roman" w:cs="Times New Roman"/>
+          <w:sz w:val="24"/>
+          <w:szCs w:val="24"/>
+          <w:lang w:val="en-US"/>
+        </w:rPr>
+        <w:t>Hạnh</w:t>
+      </w:r>
+      <w:proofErr w:type="spellEnd"/>
+      <w:r>
+        <w:rPr>
+          <w:rFonts w:ascii="Times New Roman" w:hAnsi="Times New Roman" w:cs="Times New Roman"/>
+          <w:sz w:val="24"/>
+          <w:szCs w:val="24"/>
+          <w:lang w:val="en-US"/>
+        </w:rPr>
+        <w:t xml:space="preserve"> </w:t>
+      </w:r>
+      <w:proofErr w:type="spellStart"/>
+      <w:r>
+        <w:rPr>
+          <w:rFonts w:ascii="Times New Roman" w:hAnsi="Times New Roman" w:cs="Times New Roman"/>
+          <w:sz w:val="24"/>
+          <w:szCs w:val="24"/>
+          <w:lang w:val="en-US"/>
+        </w:rPr>
+        <w:t>phúc</w:t>
+      </w:r>
+      <w:proofErr w:type="spellEnd"/>
+    </w:p>
+    <w:p>
+      <w:pPr>
+        <w:rPr>
+          <w:rFonts w:ascii="Times New Roman" w:hAnsi="Times New Roman" w:cs="Times New Roman"/>
+          <w:lang w:val="en-US"/>
+        </w:rPr>
+        <w:sectPr>
+          <w:headerReference w:type="even" r:id="rId7"/>
+          <w:headerReference w:type="default" r:id="rId8"/>
+          <w:footerReference w:type="even" r:id="rId9"/>
+          <w:footerReference w:type="default" r:id="rId10"/>
+          <w:headerReference w:type="first" r:id="rId11"/>
+          <w:footerReference w:type="first" r:id="rId12"/>
+          <w:pgSz w:w="12240" w:h="15840"/>
+          <w:pgMar w:top="1440" w:right="540" w:bottom="1440" w:left="990" w:header="720" w:footer="720" w:gutter="0"/>
+          <w:cols w:num="2" w:space="0" w:equalWidth="0">
+            <w:col w:w="5616" w:space="0"/>
+            <w:col w:w="5094"/>
+          </w:cols>
+          <w:docGrid w:linePitch="360"/>
+        </w:sectPr>
+      </w:pPr>
+    </w:p>
+    <w:p>
+      <w:pPr>
+        <w:jc w:val="center"/>
+        <w:rPr>
+          <w:rFonts w:ascii="Times New Roman" w:hAnsi="Times New Roman" w:cs="Times New Roman"/>
+          <w:b/>
+          <w:bCs/>
+          <w:sz w:val="32"/>
+          <w:szCs w:val="32"/>
+          <w:lang w:val="en-US"/>
+        </w:rPr>
+      </w:pPr>
+      <w:r>
+        <w:rPr>
+          <w:rFonts w:ascii="Times New Roman" w:hAnsi="Times New Roman" w:cs="Times New Roman"/>
+          <w:b/>
+          <w:bCs/>
+          <w:sz w:val="32"/>
+          <w:szCs w:val="32"/>
+          <w:lang w:val="en-US"/>
+        </w:rPr>
+        <w:t>BẢNG ĐIỂM</w:t>
+      </w:r>
+    </w:p>
+    <w:p>
+      <w:pPr>
+        <w:rPr>
+          <w:rFonts w:ascii="Times New Roman" w:hAnsi="Times New Roman" w:cs="Times New Roman"/>
+          <w:sz w:val="24"/>
+          <w:szCs w:val="24"/>
+          <w:lang w:val="en-US"/>
+        </w:rPr>
+        <w:sectPr>
+          <w:type w:val="continuous"/>
+          <w:pgSz w:w="12240" w:h="15840"/>
+          <w:pgMar w:top="1440" w:right="1440" w:bottom="1440" w:left="1440" w:header="720" w:footer="720" w:gutter="0"/>
+          <w:cols w:space="720"/>
+          <w:docGrid w:linePitch="360"/>
+        </w:sectPr>
+      </w:pPr>
+    </w:p>
+    <w:p>
+      <w:pPr>
+        <w:rPr>
+          <w:rFonts w:ascii="Times New Roman" w:hAnsi="Times New Roman" w:cs="Times New Roman"/>
+          <w:b/>
+          <w:bCs/>
+          <w:sz w:val="24"/>
+          <w:szCs w:val="24"/>
+          <w:lang w:val="en-US"/>
+        </w:rPr>
+      </w:pPr>
+      <w:proofErr w:type="spellStart"/>
+      <w:r>
+        <w:rPr>
+          <w:rFonts w:ascii="Times New Roman" w:hAnsi="Times New Roman" w:cs="Times New Roman"/>
+          <w:sz w:val="24"/>
+          <w:szCs w:val="24"/>
+          <w:lang w:val="en-US"/>
+        </w:rPr>
+        <w:t>Họ</w:t>
+      </w:r>
+      <w:proofErr w:type="spellEnd"/>
+      <w:r>
+        <w:rPr>
+          <w:rFonts w:ascii="Times New Roman" w:hAnsi="Times New Roman" w:cs="Times New Roman"/>
+          <w:sz w:val="24"/>
+          <w:szCs w:val="24"/>
+          <w:lang w:val="en-US"/>
+        </w:rPr>
+        <w:t xml:space="preserve"> </w:t>
+      </w:r>
+      <w:proofErr w:type="spellStart"/>
+      <w:r>
+        <w:rPr>
+          <w:rFonts w:ascii="Times New Roman" w:hAnsi="Times New Roman" w:cs="Times New Roman"/>
+          <w:sz w:val="24"/>
+          <w:szCs w:val="24"/>
+          <w:lang w:val="en-US"/>
+        </w:rPr>
+        <w:t>tên</w:t>
+      </w:r>
+      <w:proofErr w:type="spellEnd"/>
+      <w:r>
+        <w:rPr>
+          <w:rFonts w:ascii="Times New Roman" w:hAnsi="Times New Roman" w:cs="Times New Roman"/>
+          <w:sz w:val="24"/>
+          <w:szCs w:val="24"/>
+        </w:rPr>
+        <w:t xml:space="preserve">: </w:t>
+      </w:r>
+      <w:r>
+        <w:rPr>
+          <w:rFonts w:ascii="Times New Roman" w:hAnsi="Times New Roman" w:cs="Times New Roman"/>
+          <w:b/>
+          <w:bCs/>
+          <w:sz w:val="24"/>
+          <w:szCs w:val="24"/>
+        </w:rPr>
+        <w:t>{</w:t>
+      </w:r>
+      <w:proofErr w:type="spellStart"/>
+      <w:r>
+        <w:rPr>
+          <w:rFonts w:ascii="Times New Roman" w:hAnsi="Times New Roman" w:cs="Times New Roman"/>
+          <w:b/>
+          <w:bCs/>
+          <w:sz w:val="24"/>
+          <w:szCs w:val="24"/>
+        </w:rPr>
+        <w:t>student_name</w:t>
+      </w:r>
+      <w:proofErr w:type="spellEnd"/>
+      <w:r>
+        <w:rPr>
+          <w:rFonts w:ascii="Times New Roman" w:hAnsi="Times New Roman" w:cs="Times New Roman"/>
+          <w:b/>
+          <w:bCs/>
+          <w:sz w:val="24"/>
+          <w:szCs w:val="24"/>
+        </w:rPr>
+        <w:t>}</w:t>
+      </w:r>
+    </w:p>
+    <w:p>
+      <w:pPr>
+        <w:rPr>
+          <w:rFonts w:ascii="Times New Roman" w:hAnsi="Times New Roman" w:cs="Times New Roman"/>
+          <w:sz w:val="24"/>
+          <w:szCs w:val="24"/>
+          <w:lang w:val="en-US"/>
+        </w:rPr>
+      </w:pPr>
+      <w:proofErr w:type="spellStart"/>
+      <w:r>
+        <w:rPr>
+          <w:rFonts w:ascii="Times New Roman" w:hAnsi="Times New Roman" w:cs="Times New Roman"/>
+          <w:sz w:val="24"/>
+          <w:szCs w:val="24"/>
+          <w:lang w:val="en-US"/>
+        </w:rPr>
+        <w:t>Mã</w:t>
+      </w:r>
+      <w:proofErr w:type="spellEnd"/>
+      <w:r>
+        <w:rPr>
+          <w:rFonts w:ascii="Times New Roman" w:hAnsi="Times New Roman" w:cs="Times New Roman"/>
+          <w:sz w:val="24"/>
+          <w:szCs w:val="24"/>
+          <w:lang w:val="en-US"/>
+        </w:rPr>
+        <w:t xml:space="preserve"> </w:t>
+      </w:r>
+      <w:proofErr w:type="spellStart"/>
+      <w:r>
+        <w:rPr>
+          <w:rFonts w:ascii="Times New Roman" w:hAnsi="Times New Roman" w:cs="Times New Roman"/>
+          <w:sz w:val="24"/>
+          <w:szCs w:val="24"/>
+          <w:lang w:val="en-US"/>
+        </w:rPr>
+        <w:t>số</w:t>
+      </w:r>
+      <w:proofErr w:type="spellEnd"/>
+      <w:r>
+        <w:rPr>
+          <w:rFonts w:ascii="Times New Roman" w:hAnsi="Times New Roman" w:cs="Times New Roman"/>
+          <w:sz w:val="24"/>
+          <w:szCs w:val="24"/>
+          <w:lang w:val="en-US"/>
+        </w:rPr>
+        <w:t xml:space="preserve"> </w:t>
+      </w:r>
+      <w:proofErr w:type="spellStart"/>
+      <w:r>
+        <w:rPr>
+          <w:rFonts w:ascii="Times New Roman" w:hAnsi="Times New Roman" w:cs="Times New Roman"/>
+          <w:sz w:val="24"/>
+          <w:szCs w:val="24"/>
+          <w:lang w:val="en-US"/>
+        </w:rPr>
+        <w:t>sinh</w:t>
+      </w:r>
+      <w:proofErr w:type="spellEnd"/>
+      <w:r>
+        <w:rPr>
+          <w:rFonts w:ascii="Times New Roman" w:hAnsi="Times New Roman" w:cs="Times New Roman"/>
+          <w:sz w:val="24"/>
+          <w:szCs w:val="24"/>
+          <w:lang w:val="en-US"/>
+        </w:rPr>
+        <w:t xml:space="preserve"> </w:t>
+      </w:r>
+      <w:proofErr w:type="spellStart"/>
+      <w:r>
+        <w:rPr>
+          <w:rFonts w:ascii="Times New Roman" w:hAnsi="Times New Roman" w:cs="Times New Roman"/>
+          <w:sz w:val="24"/>
+          <w:szCs w:val="24"/>
+          <w:lang w:val="en-US"/>
+        </w:rPr>
+        <w:t>viên</w:t>
+      </w:r>
+      <w:proofErr w:type="spellEnd"/>
+      <w:r>
+        <w:rPr>
+          <w:rFonts w:ascii="Times New Roman" w:hAnsi="Times New Roman" w:cs="Times New Roman"/>
+          <w:b/>
+          <w:bCs/>
+          <w:sz w:val="24"/>
+          <w:szCs w:val="24"/>
+        </w:rPr>
+        <w:t>: {</w:t>
+      </w:r>
+      <w:r>
+        <w:rPr>
+          <w:rFonts w:ascii="Times New Roman" w:hAnsi="Times New Roman" w:cs="Times New Roman"/>
+          <w:b/>
+          <w:bCs/>
+          <w:sz w:val="24"/>
+          <w:szCs w:val="24"/>
+          <w:lang w:val="en-US"/>
+        </w:rPr>
+        <w:t>s_</w:t>
+      </w:r>
+      <w:proofErr w:type="spellStart"/>
+      <w:r>
+        <w:rPr>
+          <w:rFonts w:ascii="Times New Roman" w:hAnsi="Times New Roman" w:cs="Times New Roman"/>
+          <w:b/>
+          <w:bCs/>
+          <w:sz w:val="24"/>
+          <w:szCs w:val="24"/>
+        </w:rPr>
+        <w:t>id</w:t>
+      </w:r>
+      <w:proofErr w:type="spellEnd"/>
+      <w:r>
+        <w:rPr>
+          <w:rFonts w:ascii="Times New Roman" w:hAnsi="Times New Roman" w:cs="Times New Roman"/>
+          <w:b/>
+          <w:bCs/>
+          <w:sz w:val="24"/>
+          <w:szCs w:val="24"/>
+        </w:rPr>
+        <w:t>}</w:t>
+      </w:r>
+    </w:p>
+    <w:p>
+      <w:pPr>
+        <w:jc w:val="right"/>
+        <w:rPr>
+          <w:rFonts w:ascii="Times New Roman" w:hAnsi="Times New Roman" w:cs="Times New Roman"/>
+          <w:b/>
+          <w:bCs/>
+          <w:sz w:val="24"/>
+          <w:szCs w:val="24"/>
+          <w:lang w:val="en-US"/>
+        </w:rPr>
+      </w:pPr>
+      <w:proofErr w:type="spellStart"/>
+      <w:r>
+        <w:rPr>
+          <w:rFonts w:ascii="Times New Roman" w:hAnsi="Times New Roman" w:cs="Times New Roman"/>
+          <w:sz w:val="24"/>
+          <w:szCs w:val="24"/>
+          <w:lang w:val="en-US"/>
+        </w:rPr>
+        <w:t>Khóa</w:t>
+      </w:r>
+      <w:proofErr w:type="spellEnd"/>
+      <w:r>
+        <w:rPr>
+          <w:rFonts w:ascii="Times New Roman" w:hAnsi="Times New Roman" w:cs="Times New Roman"/>
+          <w:sz w:val="24"/>
+          <w:szCs w:val="24"/>
+          <w:lang w:val="en-US"/>
+        </w:rPr>
+        <w:t xml:space="preserve"> </w:t>
+      </w:r>
+      <w:proofErr w:type="spellStart"/>
+      <w:r>
+        <w:rPr>
+          <w:rFonts w:ascii="Times New Roman" w:hAnsi="Times New Roman" w:cs="Times New Roman"/>
+          <w:sz w:val="24"/>
+          <w:szCs w:val="24"/>
+          <w:lang w:val="en-US"/>
+        </w:rPr>
+        <w:t>học</w:t>
+      </w:r>
+      <w:proofErr w:type="spellEnd"/>
+      <w:r>
+        <w:rPr>
+          <w:rFonts w:ascii="Times New Roman" w:hAnsi="Times New Roman" w:cs="Times New Roman"/>
+          <w:sz w:val="24"/>
+          <w:szCs w:val="24"/>
+          <w:lang w:val="en-US"/>
+        </w:rPr>
+        <w:t xml:space="preserve">: </w:t>
+      </w:r>
+      <w:r>
+        <w:rPr>
+          <w:rFonts w:ascii="Times New Roman" w:hAnsi="Times New Roman" w:cs="Times New Roman"/>
+          <w:b/>
+          <w:bCs/>
+          <w:sz w:val="24"/>
+          <w:szCs w:val="24"/>
+          <w:lang w:val="en-US"/>
+        </w:rPr>
+        <w:t>{</w:t>
+      </w:r>
+      <w:proofErr w:type="spellStart"/>
+      <w:r>
+        <w:rPr>
+          <w:rFonts w:ascii="Times New Roman" w:hAnsi="Times New Roman" w:cs="Times New Roman"/>
+          <w:b/>
+          <w:bCs/>
+          <w:sz w:val="24"/>
+          <w:szCs w:val="24"/>
+          <w:lang w:val="en-US"/>
+        </w:rPr>
+        <w:t>course_name</w:t>
+      </w:r>
+      <w:proofErr w:type="spellEnd"/>
+      <w:r>
+        <w:rPr>
+          <w:rFonts w:ascii="Times New Roman" w:hAnsi="Times New Roman" w:cs="Times New Roman"/>
+          <w:b/>
+          <w:bCs/>
+          <w:sz w:val="24"/>
+          <w:szCs w:val="24"/>
+          <w:lang w:val="en-US"/>
+        </w:rPr>
+        <w:t>}</w:t>
+      </w:r>
+    </w:p>
+    <w:p>
+      <w:pPr>
+        <w:rPr>
+          <w:rFonts w:ascii="Times New Roman" w:hAnsi="Times New Roman" w:cs="Times New Roman"/>
+          <w:sz w:val="24"/>
+          <w:szCs w:val="24"/>
+          <w:lang w:val="en-US"/>
+        </w:rPr>
+        <w:sectPr>
+          <w:type w:val="continuous"/>
+          <w:pgSz w:w="12240" w:h="15840"/>
+          <w:pgMar w:top="1440" w:right="1440" w:bottom="1440" w:left="1440" w:header="720" w:footer="720" w:gutter="0"/>
+          <w:cols w:num="3" w:space="0" w:equalWidth="0">
+            <w:col w:w="3600" w:space="0"/>
+            <w:col w:w="2880" w:space="0"/>
+            <w:col w:w="2880"/>
+          </w:cols>
+          <w:docGrid w:linePitch="360"/>
+        </w:sectPr>
+      </w:pPr>
+    </w:p>
+    <w:p>
+      <w:pPr>
+        <w:rPr>
+          <w:rFonts w:ascii="Times New Roman" w:hAnsi="Times New Roman" w:cs="Times New Roman"/>
+          <w:b/>
+          <w:bCs/>
+          <w:sz w:val="24"/>
+          <w:szCs w:val="24"/>
+          <w:lang w:val="en-US"/>
+        </w:rPr>
+      </w:pPr>
+      <w:proofErr w:type="spellStart"/>
+      <w:r>
+        <w:rPr>
+          <w:rFonts w:ascii="Times New Roman" w:hAnsi="Times New Roman" w:cs="Times New Roman"/>
+          <w:sz w:val="24"/>
+          <w:szCs w:val="24"/>
+          <w:lang w:val="en-US"/>
+        </w:rPr>
+        <w:t>Ngày</w:t>
+      </w:r>
+      <w:proofErr w:type="spellEnd"/>
+      <w:r>
+        <w:rPr>
+          <w:rFonts w:ascii="Times New Roman" w:hAnsi="Times New Roman" w:cs="Times New Roman"/>
+          <w:sz w:val="24"/>
+          <w:szCs w:val="24"/>
+          <w:lang w:val="en-US"/>
+        </w:rPr>
+        <w:t xml:space="preserve"> </w:t>
+      </w:r>
+      <w:proofErr w:type="spellStart"/>
+      <w:r>
+        <w:rPr>
+          <w:rFonts w:ascii="Times New Roman" w:hAnsi="Times New Roman" w:cs="Times New Roman"/>
+          <w:sz w:val="24"/>
+          <w:szCs w:val="24"/>
+          <w:lang w:val="en-US"/>
+        </w:rPr>
+        <w:t>sinh</w:t>
+      </w:r>
+      <w:proofErr w:type="spellEnd"/>
+      <w:r>
+        <w:rPr>
+          <w:rFonts w:ascii="Times New Roman" w:hAnsi="Times New Roman" w:cs="Times New Roman"/>
+          <w:sz w:val="24"/>
+          <w:szCs w:val="24"/>
+          <w:lang w:val="en-US"/>
+        </w:rPr>
+        <w:t xml:space="preserve">: </w:t>
+      </w:r>
+      <w:r>
+        <w:rPr>
+          <w:rFonts w:ascii="Times New Roman" w:hAnsi="Times New Roman" w:cs="Times New Roman"/>
+          <w:b/>
+          <w:bCs/>
+          <w:sz w:val="24"/>
+          <w:szCs w:val="24"/>
+          <w:lang w:val="en-US"/>
+        </w:rPr>
+        <w:t>{</w:t>
+      </w:r>
+      <w:proofErr w:type="spellStart"/>
+      <w:r>
+        <w:rPr>
+          <w:rFonts w:ascii="Times New Roman" w:hAnsi="Times New Roman" w:cs="Times New Roman"/>
+          <w:b/>
+          <w:bCs/>
+          <w:sz w:val="24"/>
+          <w:szCs w:val="24"/>
+          <w:lang w:val="en-US"/>
+        </w:rPr>
+        <w:t>s_birthday</w:t>
+      </w:r>
+      <w:proofErr w:type="spellEnd"/>
+      <w:r>
+        <w:rPr>
+          <w:rFonts w:ascii="Times New Roman" w:hAnsi="Times New Roman" w:cs="Times New Roman"/>
+          <w:b/>
+          <w:bCs/>
+          <w:sz w:val="24"/>
+          <w:szCs w:val="24"/>
+          <w:lang w:val="en-US"/>
+        </w:rPr>
+        <w:t>}</w:t>
+      </w:r>
+    </w:p>
+    <w:p>
+      <w:pPr>
+        <w:rPr>
+          <w:rFonts w:ascii="Times New Roman" w:hAnsi="Times New Roman" w:cs="Times New Roman"/>
+          <w:b/>
+          <w:bCs/>
+          <w:sz w:val="24"/>
+          <w:szCs w:val="24"/>
+          <w:lang w:val="en-US"/>
+        </w:rPr>
+      </w:pPr>
+      <w:proofErr w:type="spellStart"/>
+      <w:r>
+        <w:rPr>
+          <w:rFonts w:ascii="Times New Roman" w:hAnsi="Times New Roman" w:cs="Times New Roman"/>
+          <w:sz w:val="24"/>
+          <w:szCs w:val="24"/>
+          <w:lang w:val="en-US"/>
+        </w:rPr>
+        <w:t>Bậc</w:t>
+      </w:r>
+      <w:proofErr w:type="spellEnd"/>
+      <w:r>
+        <w:rPr>
+          <w:rFonts w:ascii="Times New Roman" w:hAnsi="Times New Roman" w:cs="Times New Roman"/>
+          <w:sz w:val="24"/>
+          <w:szCs w:val="24"/>
+          <w:lang w:val="en-US"/>
+        </w:rPr>
+        <w:t xml:space="preserve">: </w:t>
+      </w:r>
+      <w:proofErr w:type="spellStart"/>
+      <w:r>
+        <w:rPr>
+          <w:rFonts w:ascii="Times New Roman" w:hAnsi="Times New Roman" w:cs="Times New Roman"/>
+          <w:b/>
+          <w:bCs/>
+          <w:sz w:val="24"/>
+          <w:szCs w:val="24"/>
+          <w:lang w:val="en-US"/>
+        </w:rPr>
+        <w:t>Đại</w:t>
+      </w:r>
+      <w:proofErr w:type="spellEnd"/>
+      <w:r>
+        <w:rPr>
+          <w:rFonts w:ascii="Times New Roman" w:hAnsi="Times New Roman" w:cs="Times New Roman"/>
+          <w:b/>
+          <w:bCs/>
+          <w:sz w:val="24"/>
+          <w:szCs w:val="24"/>
+          <w:lang w:val="en-US"/>
+        </w:rPr>
+        <w:t xml:space="preserve"> </w:t>
+      </w:r>
+      <w:proofErr w:type="spellStart"/>
+      <w:r>
+        <w:rPr>
+          <w:rFonts w:ascii="Times New Roman" w:hAnsi="Times New Roman" w:cs="Times New Roman"/>
+          <w:b/>
+          <w:bCs/>
+          <w:sz w:val="24"/>
+          <w:szCs w:val="24"/>
+          <w:lang w:val="en-US"/>
+        </w:rPr>
+        <w:t>học</w:t>
+      </w:r>
+      <w:proofErr w:type="spellEnd"/>
+    </w:p>
+    <w:p>
+      <w:pPr>
+        <w:rPr>
+          <w:rFonts w:ascii="Times New Roman" w:hAnsi="Times New Roman" w:cs="Times New Roman"/>
+          <w:sz w:val="24"/>
+          <w:szCs w:val="24"/>
+          <w:lang w:val="en-US"/>
+        </w:rPr>
+      </w:pPr>
+      <w:proofErr w:type="spellStart"/>
+      <w:r>
+        <w:rPr>
+          <w:rFonts w:ascii="Times New Roman" w:hAnsi="Times New Roman" w:cs="Times New Roman"/>
+          <w:sz w:val="24"/>
+          <w:szCs w:val="24"/>
+          <w:lang w:val="en-US"/>
+        </w:rPr>
+        <w:t>Hệ</w:t>
+      </w:r>
+      <w:proofErr w:type="spellEnd"/>
+      <w:r>
+        <w:rPr>
+          <w:rFonts w:ascii="Times New Roman" w:hAnsi="Times New Roman" w:cs="Times New Roman"/>
+          <w:sz w:val="24"/>
+          <w:szCs w:val="24"/>
+        </w:rPr>
+        <w:t xml:space="preserve">: </w:t>
+      </w:r>
+      <w:r>
+        <w:rPr>
+          <w:rFonts w:ascii="Times New Roman" w:hAnsi="Times New Roman" w:cs="Times New Roman"/>
+          <w:b/>
+          <w:bCs/>
+          <w:sz w:val="24"/>
+          <w:szCs w:val="24"/>
+        </w:rPr>
+        <w:t>{</w:t>
+      </w:r>
+      <w:proofErr w:type="spellStart"/>
+      <w:r>
+        <w:rPr>
+          <w:rFonts w:ascii="Times New Roman" w:hAnsi="Times New Roman" w:cs="Times New Roman"/>
+          <w:b/>
+          <w:bCs/>
+          <w:sz w:val="24"/>
+          <w:szCs w:val="24"/>
+        </w:rPr>
+        <w:t>program</w:t>
+      </w:r>
+      <w:proofErr w:type="spellEnd"/>
+      <w:r>
+        <w:rPr>
+          <w:rFonts w:ascii="Times New Roman" w:hAnsi="Times New Roman" w:cs="Times New Roman"/>
+          <w:b/>
+          <w:bCs/>
+          <w:sz w:val="24"/>
+          <w:szCs w:val="24"/>
+          <w:lang w:val="en-US"/>
+        </w:rPr>
+        <w:t>_name</w:t>
+      </w:r>
+      <w:r>
+        <w:rPr>
+          <w:rFonts w:ascii="Times New Roman" w:hAnsi="Times New Roman" w:cs="Times New Roman"/>
+          <w:b/>
+          <w:bCs/>
+          <w:sz w:val="24"/>
+          <w:szCs w:val="24"/>
+        </w:rPr>
+        <w:t>}</w:t>
+      </w:r>
+    </w:p>
+    <w:p>
+      <w:pPr>
+        <w:rPr>
+          <w:rFonts w:ascii="Times New Roman" w:hAnsi="Times New Roman" w:cs="Times New Roman"/>
+          <w:sz w:val="24"/>
+          <w:szCs w:val="24"/>
+          <w:lang w:val="en-US"/>
+        </w:rPr>
+        <w:sectPr>
+          <w:type w:val="continuous"/>
+          <w:pgSz w:w="12240" w:h="15840"/>
+          <w:pgMar w:top="1440" w:right="1440" w:bottom="1440" w:left="1440" w:header="720" w:footer="720" w:gutter="0"/>
+          <w:cols w:num="3" w:space="0" w:equalWidth="0">
+            <w:col w:w="3600" w:space="0"/>
+            <w:col w:w="2160" w:space="0"/>
+            <w:col w:w="3600"/>
+          </w:cols>
+          <w:docGrid w:linePitch="360"/>
+        </w:sectPr>
+      </w:pPr>
+    </w:p>
+    <w:p>
+      <w:pPr>
+        <w:rPr>
+          <w:rFonts w:ascii="Times New Roman" w:hAnsi="Times New Roman" w:cs="Times New Roman"/>
+          <w:sz w:val="24"/>
+          <w:szCs w:val="24"/>
+          <w:lang w:val="en-US"/>
+        </w:rPr>
+      </w:pPr>
+    </w:p>
+    <w:p>
+      <w:pPr>
+        <w:rPr>
+          <w:rFonts w:ascii="Times New Roman" w:hAnsi="Times New Roman" w:cs="Times New Roman"/>
+          <w:lang w:val="en-US"/>
+        </w:rPr>
+      </w:pPr>
+      <w:proofErr w:type="spellStart"/>
+      <w:r>
+        <w:rPr>
+          <w:rFonts w:ascii="Times New Roman" w:hAnsi="Times New Roman" w:cs="Times New Roman"/>
+          <w:b/>
+          <w:bCs/>
+          <w:sz w:val="28"/>
+          <w:szCs w:val="28"/>
+          <w:lang w:val="en-US"/>
+        </w:rPr>
+        <w:t>Kết</w:t>
+      </w:r>
+      <w:proofErr w:type="spellEnd"/>
+      <w:r>
+        <w:rPr>
+          <w:rFonts w:ascii="Times New Roman" w:hAnsi="Times New Roman" w:cs="Times New Roman"/>
+          <w:b/>
+          <w:bCs/>
+          <w:sz w:val="28"/>
+          <w:szCs w:val="28"/>
+          <w:lang w:val="en-US"/>
+        </w:rPr>
+        <w:t xml:space="preserve"> </w:t>
+      </w:r>
+      <w:proofErr w:type="spellStart"/>
+      <w:r>
+        <w:rPr>
+          <w:rFonts w:ascii="Times New Roman" w:hAnsi="Times New Roman" w:cs="Times New Roman"/>
+          <w:b/>
+          <w:bCs/>
+          <w:sz w:val="28"/>
+          <w:szCs w:val="28"/>
+          <w:lang w:val="en-US"/>
+        </w:rPr>
+        <w:t>quả</w:t>
+      </w:r>
+      <w:proofErr w:type="spellEnd"/>
+      <w:r>
+        <w:rPr>
+          <w:rFonts w:ascii="Times New Roman" w:hAnsi="Times New Roman" w:cs="Times New Roman"/>
+          <w:b/>
+          <w:bCs/>
+          <w:sz w:val="28"/>
+          <w:szCs w:val="28"/>
+          <w:lang w:val="en-US"/>
+        </w:rPr>
+        <w:t xml:space="preserve"> </w:t>
+      </w:r>
+      <w:proofErr w:type="spellStart"/>
+      <w:r>
+        <w:rPr>
+          <w:rFonts w:ascii="Times New Roman" w:hAnsi="Times New Roman" w:cs="Times New Roman"/>
+          <w:b/>
+          <w:bCs/>
+          <w:sz w:val="28"/>
+          <w:szCs w:val="28"/>
+          <w:lang w:val="en-US"/>
+        </w:rPr>
+        <w:t>học</w:t>
+      </w:r>
+      <w:proofErr w:type="spellEnd"/>
+      <w:r>
+        <w:rPr>
+          <w:rFonts w:ascii="Times New Roman" w:hAnsi="Times New Roman" w:cs="Times New Roman"/>
+          <w:b/>
+          <w:bCs/>
+          <w:sz w:val="28"/>
+          <w:szCs w:val="28"/>
+          <w:lang w:val="en-US"/>
+        </w:rPr>
+        <w:t xml:space="preserve"> </w:t>
+      </w:r>
+      <w:proofErr w:type="spellStart"/>
+      <w:r>
+        <w:rPr>
+          <w:rFonts w:ascii="Times New Roman" w:hAnsi="Times New Roman" w:cs="Times New Roman"/>
+          <w:b/>
+          <w:bCs/>
+          <w:sz w:val="28"/>
+          <w:szCs w:val="28"/>
+          <w:lang w:val="en-US"/>
+        </w:rPr>
+        <w:t>tập</w:t>
+      </w:r>
+      <w:proofErr w:type="spellEnd"/>
     </w:p>
     <w:tbl>
       <w:tblPr>
@@ -101,81 +932,425 @@
         <w:tblLook w:val="04A0" w:firstRow="1" w:lastRow="0" w:firstColumn="1" w:lastColumn="0" w:noHBand="0" w:noVBand="1"/>
       </w:tblPr>
       <w:tblGrid>
-        <w:gridCol w:w="2558"/>
-        <w:gridCol w:w="2358"/>
-        <w:gridCol w:w="2268"/>
-        <w:gridCol w:w="2166"/>
+        <w:gridCol w:w="1161"/>
+        <w:gridCol w:w="1820"/>
+        <w:gridCol w:w="2872"/>
+        <w:gridCol w:w="1131"/>
+        <w:gridCol w:w="1087"/>
+        <w:gridCol w:w="1279"/>
       </w:tblGrid>
       <w:tr>
         <w:tc>
           <w:tcPr>
-            <w:tcW w:w="2558" w:type="dxa"/>
+            <w:tcW w:w="1075" w:type="dxa"/>
+            <w:vMerge w:val="restart"/>
           </w:tcPr>
           <w:p>
             <w:pPr>
-              <w:rPr>
+              <w:jc w:val="center"/>
+              <w:rPr>
+                <w:rFonts w:ascii="Times New Roman" w:hAnsi="Times New Roman" w:cs="Times New Roman"/>
+                <w:b/>
+                <w:bCs/>
+                <w:sz w:val="28"/>
+                <w:szCs w:val="28"/>
                 <w:lang w:val="en-US"/>
               </w:rPr>
             </w:pPr>
             <w:r>
               <w:rPr>
-                <w:lang w:val="en-US"/>
-              </w:rPr>
-              <w:t>Module Code</w:t>
+                <w:rFonts w:ascii="Times New Roman" w:hAnsi="Times New Roman" w:cs="Times New Roman"/>
+                <w:b/>
+                <w:bCs/>
+                <w:sz w:val="28"/>
+                <w:szCs w:val="28"/>
+                <w:lang w:val="en-US"/>
+              </w:rPr>
+              <w:t>STT</w:t>
             </w:r>
           </w:p>
         </w:tc>
         <w:tc>
           <w:tcPr>
-            <w:tcW w:w="2358" w:type="dxa"/>
+            <w:tcW w:w="1826" w:type="dxa"/>
+            <w:vMerge w:val="restart"/>
           </w:tcPr>
           <w:p>
             <w:pPr>
-              <w:rPr>
+              <w:jc w:val="center"/>
+              <w:rPr>
+                <w:rFonts w:ascii="Times New Roman" w:hAnsi="Times New Roman" w:cs="Times New Roman"/>
+                <w:b/>
+                <w:bCs/>
+                <w:sz w:val="28"/>
+                <w:szCs w:val="28"/>
                 <w:lang w:val="en-US"/>
               </w:rPr>
             </w:pPr>
+            <w:proofErr w:type="spellStart"/>
             <w:r>
               <w:rPr>
-                <w:lang w:val="en-US"/>
-              </w:rPr>
-              <w:t>Module Name</w:t>
+                <w:rFonts w:ascii="Times New Roman" w:hAnsi="Times New Roman" w:cs="Times New Roman"/>
+                <w:b/>
+                <w:bCs/>
+                <w:sz w:val="28"/>
+                <w:szCs w:val="28"/>
+                <w:lang w:val="en-US"/>
+              </w:rPr>
+              <w:t>Mã</w:t>
+            </w:r>
+            <w:proofErr w:type="spellEnd"/>
+            <w:r>
+              <w:rPr>
+                <w:rFonts w:ascii="Times New Roman" w:hAnsi="Times New Roman" w:cs="Times New Roman"/>
+                <w:b/>
+                <w:bCs/>
+                <w:sz w:val="28"/>
+                <w:szCs w:val="28"/>
+                <w:lang w:val="en-US"/>
+              </w:rPr>
+              <w:t xml:space="preserve"> </w:t>
+            </w:r>
+            <w:proofErr w:type="spellStart"/>
+            <w:r>
+              <w:rPr>
+                <w:rFonts w:ascii="Times New Roman" w:hAnsi="Times New Roman" w:cs="Times New Roman"/>
+                <w:b/>
+                <w:bCs/>
+                <w:sz w:val="28"/>
+                <w:szCs w:val="28"/>
+                <w:lang w:val="en-US"/>
+              </w:rPr>
+              <w:t>môn</w:t>
+            </w:r>
+            <w:proofErr w:type="spellEnd"/>
+            <w:r>
+              <w:rPr>
+                <w:rFonts w:ascii="Times New Roman" w:hAnsi="Times New Roman" w:cs="Times New Roman"/>
+                <w:b/>
+                <w:bCs/>
+                <w:sz w:val="28"/>
+                <w:szCs w:val="28"/>
+                <w:lang w:val="en-US"/>
+              </w:rPr>
+              <w:t xml:space="preserve"> </w:t>
+            </w:r>
+            <w:proofErr w:type="spellStart"/>
+            <w:r>
+              <w:rPr>
+                <w:rFonts w:ascii="Times New Roman" w:hAnsi="Times New Roman" w:cs="Times New Roman"/>
+                <w:b/>
+                <w:bCs/>
+                <w:sz w:val="28"/>
+                <w:szCs w:val="28"/>
+                <w:lang w:val="en-US"/>
+              </w:rPr>
+              <w:t>học</w:t>
+            </w:r>
+            <w:proofErr w:type="spellEnd"/>
+          </w:p>
+        </w:tc>
+        <w:tc>
+          <w:tcPr>
+            <w:tcW w:w="2949" w:type="dxa"/>
+            <w:vMerge w:val="restart"/>
+          </w:tcPr>
+          <w:p>
+            <w:pPr>
+              <w:jc w:val="center"/>
+              <w:rPr>
+                <w:rFonts w:ascii="Times New Roman" w:hAnsi="Times New Roman" w:cs="Times New Roman"/>
+                <w:b/>
+                <w:bCs/>
+                <w:sz w:val="28"/>
+                <w:szCs w:val="28"/>
+                <w:lang w:val="en-US"/>
+              </w:rPr>
+            </w:pPr>
+            <w:proofErr w:type="spellStart"/>
+            <w:r>
+              <w:rPr>
+                <w:rFonts w:ascii="Times New Roman" w:hAnsi="Times New Roman" w:cs="Times New Roman"/>
+                <w:b/>
+                <w:bCs/>
+                <w:sz w:val="28"/>
+                <w:szCs w:val="28"/>
+                <w:lang w:val="en-US"/>
+              </w:rPr>
+              <w:t>Tên</w:t>
+            </w:r>
+            <w:proofErr w:type="spellEnd"/>
+            <w:r>
+              <w:rPr>
+                <w:rFonts w:ascii="Times New Roman" w:hAnsi="Times New Roman" w:cs="Times New Roman"/>
+                <w:b/>
+                <w:bCs/>
+                <w:sz w:val="28"/>
+                <w:szCs w:val="28"/>
+                <w:lang w:val="en-US"/>
+              </w:rPr>
+              <w:t xml:space="preserve"> </w:t>
+            </w:r>
+            <w:proofErr w:type="spellStart"/>
+            <w:r>
+              <w:rPr>
+                <w:rFonts w:ascii="Times New Roman" w:hAnsi="Times New Roman" w:cs="Times New Roman"/>
+                <w:b/>
+                <w:bCs/>
+                <w:sz w:val="28"/>
+                <w:szCs w:val="28"/>
+                <w:lang w:val="en-US"/>
+              </w:rPr>
+              <w:t>môn</w:t>
+            </w:r>
+            <w:proofErr w:type="spellEnd"/>
+            <w:r>
+              <w:rPr>
+                <w:rFonts w:ascii="Times New Roman" w:hAnsi="Times New Roman" w:cs="Times New Roman"/>
+                <w:b/>
+                <w:bCs/>
+                <w:sz w:val="28"/>
+                <w:szCs w:val="28"/>
+                <w:lang w:val="en-US"/>
+              </w:rPr>
+              <w:t xml:space="preserve"> </w:t>
+            </w:r>
+            <w:proofErr w:type="spellStart"/>
+            <w:r>
+              <w:rPr>
+                <w:rFonts w:ascii="Times New Roman" w:hAnsi="Times New Roman" w:cs="Times New Roman"/>
+                <w:b/>
+                <w:bCs/>
+                <w:sz w:val="28"/>
+                <w:szCs w:val="28"/>
+                <w:lang w:val="en-US"/>
+              </w:rPr>
+              <w:t>học</w:t>
+            </w:r>
+            <w:proofErr w:type="spellEnd"/>
+          </w:p>
+        </w:tc>
+        <w:tc>
+          <w:tcPr>
+            <w:tcW w:w="1134" w:type="dxa"/>
+            <w:vMerge w:val="restart"/>
+          </w:tcPr>
+          <w:p>
+            <w:pPr>
+              <w:jc w:val="center"/>
+              <w:rPr>
+                <w:rFonts w:ascii="Times New Roman" w:hAnsi="Times New Roman" w:cs="Times New Roman"/>
+                <w:b/>
+                <w:bCs/>
+                <w:sz w:val="28"/>
+                <w:szCs w:val="28"/>
+                <w:lang w:val="en-US"/>
+              </w:rPr>
+            </w:pPr>
+            <w:proofErr w:type="spellStart"/>
+            <w:r>
+              <w:rPr>
+                <w:rFonts w:ascii="Times New Roman" w:hAnsi="Times New Roman" w:cs="Times New Roman"/>
+                <w:b/>
+                <w:bCs/>
+                <w:sz w:val="28"/>
+                <w:szCs w:val="28"/>
+                <w:lang w:val="en-US"/>
+              </w:rPr>
+              <w:t>Số</w:t>
+            </w:r>
+            <w:proofErr w:type="spellEnd"/>
+            <w:r>
+              <w:rPr>
+                <w:rFonts w:ascii="Times New Roman" w:hAnsi="Times New Roman" w:cs="Times New Roman"/>
+                <w:b/>
+                <w:bCs/>
+                <w:sz w:val="28"/>
+                <w:szCs w:val="28"/>
+                <w:lang w:val="en-US"/>
+              </w:rPr>
+              <w:t xml:space="preserve"> TC</w:t>
             </w:r>
           </w:p>
         </w:tc>
         <w:tc>
           <w:tcPr>
-            <w:tcW w:w="2268" w:type="dxa"/>
+            <w:tcW w:w="2366" w:type="dxa"/>
+            <w:gridSpan w:val="2"/>
           </w:tcPr>
           <w:p>
             <w:pPr>
-              <w:rPr>
+              <w:jc w:val="center"/>
+              <w:rPr>
+                <w:rFonts w:ascii="Times New Roman" w:hAnsi="Times New Roman" w:cs="Times New Roman"/>
+                <w:b/>
+                <w:bCs/>
+                <w:sz w:val="28"/>
+                <w:szCs w:val="28"/>
                 <w:lang w:val="en-US"/>
               </w:rPr>
             </w:pPr>
+            <w:proofErr w:type="spellStart"/>
             <w:r>
               <w:rPr>
-                <w:lang w:val="en-US"/>
-              </w:rPr>
-              <w:t>Credit</w:t>
+                <w:rFonts w:ascii="Times New Roman" w:hAnsi="Times New Roman" w:cs="Times New Roman"/>
+                <w:b/>
+                <w:bCs/>
+                <w:sz w:val="28"/>
+                <w:szCs w:val="28"/>
+                <w:lang w:val="en-US"/>
+              </w:rPr>
+              <w:t>Điểm</w:t>
+            </w:r>
+            <w:proofErr w:type="spellEnd"/>
+          </w:p>
+        </w:tc>
+      </w:tr>
+      <w:tr>
+        <w:tc>
+          <w:tcPr>
+            <w:tcW w:w="1075" w:type="dxa"/>
+            <w:vMerge/>
+          </w:tcPr>
+          <w:p>
+            <w:pPr>
+              <w:jc w:val="center"/>
+              <w:rPr>
+                <w:rFonts w:ascii="Times New Roman" w:hAnsi="Times New Roman" w:cs="Times New Roman"/>
+                <w:b/>
+                <w:bCs/>
+                <w:sz w:val="28"/>
+                <w:szCs w:val="28"/>
+                <w:lang w:val="en-US"/>
+              </w:rPr>
+            </w:pPr>
+          </w:p>
+        </w:tc>
+        <w:tc>
+          <w:tcPr>
+            <w:tcW w:w="1826" w:type="dxa"/>
+            <w:vMerge/>
+          </w:tcPr>
+          <w:p>
+            <w:pPr>
+              <w:jc w:val="center"/>
+              <w:rPr>
+                <w:rFonts w:ascii="Times New Roman" w:hAnsi="Times New Roman" w:cs="Times New Roman"/>
+                <w:b/>
+                <w:bCs/>
+                <w:sz w:val="28"/>
+                <w:szCs w:val="28"/>
+                <w:lang w:val="en-US"/>
+              </w:rPr>
+            </w:pPr>
+          </w:p>
+        </w:tc>
+        <w:tc>
+          <w:tcPr>
+            <w:tcW w:w="2949" w:type="dxa"/>
+            <w:vMerge/>
+          </w:tcPr>
+          <w:p>
+            <w:pPr>
+              <w:jc w:val="center"/>
+              <w:rPr>
+                <w:rFonts w:ascii="Times New Roman" w:hAnsi="Times New Roman" w:cs="Times New Roman"/>
+                <w:b/>
+                <w:bCs/>
+                <w:sz w:val="28"/>
+                <w:szCs w:val="28"/>
+                <w:lang w:val="en-US"/>
+              </w:rPr>
+            </w:pPr>
+          </w:p>
+        </w:tc>
+        <w:tc>
+          <w:tcPr>
+            <w:tcW w:w="1134" w:type="dxa"/>
+            <w:vMerge/>
+          </w:tcPr>
+          <w:p>
+            <w:pPr>
+              <w:jc w:val="center"/>
+              <w:rPr>
+                <w:rFonts w:ascii="Times New Roman" w:hAnsi="Times New Roman" w:cs="Times New Roman"/>
+                <w:b/>
+                <w:bCs/>
+                <w:sz w:val="28"/>
+                <w:szCs w:val="28"/>
+                <w:lang w:val="en-US"/>
+              </w:rPr>
+            </w:pPr>
+          </w:p>
+        </w:tc>
+        <w:tc>
+          <w:tcPr>
+            <w:tcW w:w="1087" w:type="dxa"/>
+          </w:tcPr>
+          <w:p>
+            <w:pPr>
+              <w:jc w:val="center"/>
+              <w:rPr>
+                <w:rFonts w:ascii="Times New Roman" w:hAnsi="Times New Roman" w:cs="Times New Roman"/>
+                <w:b/>
+                <w:bCs/>
+                <w:sz w:val="28"/>
+                <w:szCs w:val="28"/>
+                <w:lang w:val="en-US"/>
+              </w:rPr>
+            </w:pPr>
+            <w:proofErr w:type="spellStart"/>
+            <w:r>
+              <w:rPr>
+                <w:rFonts w:ascii="Times New Roman" w:hAnsi="Times New Roman" w:cs="Times New Roman"/>
+                <w:b/>
+                <w:bCs/>
+                <w:sz w:val="28"/>
+                <w:szCs w:val="28"/>
+                <w:lang w:val="en-US"/>
+              </w:rPr>
+              <w:t>Hệ</w:t>
+            </w:r>
+            <w:proofErr w:type="spellEnd"/>
+            <w:r>
+              <w:rPr>
+                <w:rFonts w:ascii="Times New Roman" w:hAnsi="Times New Roman" w:cs="Times New Roman"/>
+                <w:b/>
+                <w:bCs/>
+                <w:sz w:val="28"/>
+                <w:szCs w:val="28"/>
+                <w:lang w:val="en-US"/>
+              </w:rPr>
+              <w:t xml:space="preserve"> 10</w:t>
             </w:r>
           </w:p>
         </w:tc>
         <w:tc>
           <w:tcPr>
-            <w:tcW w:w="2166" w:type="dxa"/>
+            <w:tcW w:w="1279" w:type="dxa"/>
           </w:tcPr>
           <w:p>
             <w:pPr>
-              <w:rPr>
+              <w:jc w:val="center"/>
+              <w:rPr>
+                <w:rFonts w:ascii="Times New Roman" w:hAnsi="Times New Roman" w:cs="Times New Roman"/>
+                <w:b/>
+                <w:bCs/>
+                <w:sz w:val="28"/>
+                <w:szCs w:val="28"/>
                 <w:lang w:val="en-US"/>
               </w:rPr>
             </w:pPr>
             <w:r>
               <w:rPr>
-                <w:lang w:val="en-US"/>
-              </w:rPr>
-              <w:t>Score</w:t>
+                <w:rFonts w:ascii="Times New Roman" w:hAnsi="Times New Roman" w:cs="Times New Roman"/>
+                <w:b/>
+                <w:bCs/>
+                <w:sz w:val="28"/>
+                <w:szCs w:val="28"/>
+                <w:lang w:val="en-US"/>
+              </w:rPr>
+              <w:t>GPA</w:t>
             </w:r>
           </w:p>
         </w:tc>
@@ -183,28 +1358,110 @@
       <w:tr>
         <w:tc>
           <w:tcPr>
-            <w:tcW w:w="2558" w:type="dxa"/>
+            <w:tcW w:w="1075" w:type="dxa"/>
           </w:tcPr>
           <w:p>
             <w:pPr>
-              <w:rPr>
+              <w:jc w:val="center"/>
+              <w:rPr>
+                <w:rFonts w:ascii="Times New Roman" w:hAnsi="Times New Roman" w:cs="Times New Roman"/>
+                <w:b/>
+                <w:bCs/>
+                <w:sz w:val="28"/>
+                <w:szCs w:val="28"/>
                 <w:lang w:val="en-US"/>
               </w:rPr>
             </w:pPr>
             <w:r>
               <w:rPr>
-                <w:lang w:val="en-US"/>
-              </w:rPr>
-              <w:t>{#grades}</w:t>
+                <w:rFonts w:ascii="Times New Roman" w:hAnsi="Times New Roman" w:cs="Times New Roman"/>
+                <w:sz w:val="10"/>
+                <w:szCs w:val="10"/>
+                <w:lang w:val="en-US"/>
+              </w:rPr>
+              <w:t>{#</w:t>
+            </w:r>
+            <w:proofErr w:type="gramStart"/>
+            <w:r>
+              <w:rPr>
+                <w:rFonts w:ascii="Times New Roman" w:hAnsi="Times New Roman" w:cs="Times New Roman"/>
+                <w:sz w:val="10"/>
+                <w:szCs w:val="10"/>
+                <w:lang w:val="en-US"/>
+              </w:rPr>
+              <w:t>grades}</w:t>
             </w:r>
             <w:r>
               <w:rPr>
-                <w:lang w:val="en-US"/>
-              </w:rPr>
-              <w:t>{module_code</w:t>
+                <w:rFonts w:ascii="Times New Roman" w:hAnsi="Times New Roman" w:cs="Times New Roman"/>
+                <w:sz w:val="24"/>
+                <w:szCs w:val="24"/>
+                <w:lang w:val="en-US"/>
+              </w:rPr>
+              <w:t>{</w:t>
+            </w:r>
+            <w:proofErr w:type="gramEnd"/>
+            <w:r>
+              <w:rPr>
+                <w:rFonts w:ascii="Times New Roman" w:hAnsi="Times New Roman" w:cs="Times New Roman"/>
+                <w:sz w:val="24"/>
+                <w:szCs w:val="24"/>
+                <w:lang w:val="en-US"/>
+              </w:rPr>
+              <w:t>i</w:t>
             </w:r>
             <w:r>
               <w:rPr>
+                <w:rFonts w:ascii="Times New Roman" w:hAnsi="Times New Roman" w:cs="Times New Roman"/>
+                <w:sz w:val="24"/>
+                <w:szCs w:val="24"/>
+                <w:lang w:val="en-US"/>
+              </w:rPr>
+              <w:t>dx}</w:t>
+            </w:r>
+          </w:p>
+        </w:tc>
+        <w:tc>
+          <w:tcPr>
+            <w:tcW w:w="1826" w:type="dxa"/>
+          </w:tcPr>
+          <w:p>
+            <w:pPr>
+              <w:jc w:val="center"/>
+              <w:rPr>
+                <w:rFonts w:ascii="Times New Roman" w:hAnsi="Times New Roman" w:cs="Times New Roman"/>
+                <w:b/>
+                <w:bCs/>
+                <w:sz w:val="28"/>
+                <w:szCs w:val="28"/>
+                <w:lang w:val="en-US"/>
+              </w:rPr>
+            </w:pPr>
+            <w:r>
+              <w:rPr>
+                <w:rFonts w:ascii="Times New Roman" w:hAnsi="Times New Roman" w:cs="Times New Roman"/>
+                <w:sz w:val="24"/>
+                <w:szCs w:val="24"/>
+                <w:lang w:val="en-US"/>
+              </w:rPr>
+              <w:t>{</w:t>
+            </w:r>
+            <w:proofErr w:type="spellStart"/>
+            <w:r>
+              <w:rPr>
+                <w:rFonts w:ascii="Times New Roman" w:hAnsi="Times New Roman" w:cs="Times New Roman"/>
+                <w:sz w:val="24"/>
+                <w:szCs w:val="24"/>
+                <w:lang w:val="en-US"/>
+              </w:rPr>
+              <w:t>module_code</w:t>
+            </w:r>
+            <w:proofErr w:type="spellEnd"/>
+            <w:r>
+              <w:rPr>
+                <w:rFonts w:ascii="Times New Roman" w:hAnsi="Times New Roman" w:cs="Times New Roman"/>
+                <w:sz w:val="24"/>
+                <w:szCs w:val="24"/>
                 <w:lang w:val="en-US"/>
               </w:rPr>
               <w:t>}</w:t>
@@ -213,16 +1470,25 @@
         </w:tc>
         <w:tc>
           <w:tcPr>
-            <w:tcW w:w="2358" w:type="dxa"/>
+            <w:tcW w:w="2949" w:type="dxa"/>
           </w:tcPr>
           <w:p>
             <w:pPr>
-              <w:rPr>
+              <w:jc w:val="center"/>
+              <w:rPr>
+                <w:rFonts w:ascii="Times New Roman" w:hAnsi="Times New Roman" w:cs="Times New Roman"/>
+                <w:b/>
+                <w:bCs/>
+                <w:sz w:val="28"/>
+                <w:szCs w:val="28"/>
                 <w:lang w:val="en-US"/>
               </w:rPr>
             </w:pPr>
             <w:r>
               <w:rPr>
+                <w:rFonts w:ascii="Times New Roman" w:hAnsi="Times New Roman" w:cs="Times New Roman"/>
+                <w:sz w:val="24"/>
+                <w:szCs w:val="24"/>
                 <w:lang w:val="en-US"/>
               </w:rPr>
               <w:t>{</w:t>
@@ -230,6 +1496,9 @@
             <w:proofErr w:type="spellStart"/>
             <w:r>
               <w:rPr>
+                <w:rFonts w:ascii="Times New Roman" w:hAnsi="Times New Roman" w:cs="Times New Roman"/>
+                <w:sz w:val="24"/>
+                <w:szCs w:val="24"/>
                 <w:lang w:val="en-US"/>
               </w:rPr>
               <w:t>module_name</w:t>
@@ -237,6 +1506,9 @@
             <w:proofErr w:type="spellEnd"/>
             <w:r>
               <w:rPr>
+                <w:rFonts w:ascii="Times New Roman" w:hAnsi="Times New Roman" w:cs="Times New Roman"/>
+                <w:sz w:val="24"/>
+                <w:szCs w:val="24"/>
                 <w:lang w:val="en-US"/>
               </w:rPr>
               <w:t>}</w:t>
@@ -245,16 +1517,25 @@
         </w:tc>
         <w:tc>
           <w:tcPr>
-            <w:tcW w:w="2268" w:type="dxa"/>
+            <w:tcW w:w="1134" w:type="dxa"/>
           </w:tcPr>
           <w:p>
             <w:pPr>
-              <w:rPr>
+              <w:jc w:val="center"/>
+              <w:rPr>
+                <w:rFonts w:ascii="Times New Roman" w:hAnsi="Times New Roman" w:cs="Times New Roman"/>
+                <w:b/>
+                <w:bCs/>
+                <w:sz w:val="28"/>
+                <w:szCs w:val="28"/>
                 <w:lang w:val="en-US"/>
               </w:rPr>
             </w:pPr>
             <w:r>
               <w:rPr>
+                <w:rFonts w:ascii="Times New Roman" w:hAnsi="Times New Roman" w:cs="Times New Roman"/>
+                <w:sz w:val="24"/>
+                <w:szCs w:val="24"/>
                 <w:lang w:val="en-US"/>
               </w:rPr>
               <w:t>{credits}</w:t>
@@ -263,22 +1544,72 @@
         </w:tc>
         <w:tc>
           <w:tcPr>
-            <w:tcW w:w="2166" w:type="dxa"/>
+            <w:tcW w:w="1087" w:type="dxa"/>
           </w:tcPr>
           <w:p>
             <w:pPr>
-              <w:rPr>
+              <w:jc w:val="center"/>
+              <w:rPr>
+                <w:rFonts w:ascii="Times New Roman" w:hAnsi="Times New Roman" w:cs="Times New Roman"/>
+                <w:b/>
+                <w:bCs/>
+                <w:sz w:val="28"/>
+                <w:szCs w:val="28"/>
                 <w:lang w:val="en-US"/>
               </w:rPr>
             </w:pPr>
             <w:r>
               <w:rPr>
-                <w:lang w:val="en-US"/>
-              </w:rPr>
-              <w:t>{credits}</w:t>
+                <w:rFonts w:ascii="Times New Roman" w:hAnsi="Times New Roman" w:cs="Times New Roman"/>
+                <w:sz w:val="24"/>
+                <w:szCs w:val="24"/>
+                <w:lang w:val="en-US"/>
+              </w:rPr>
+              <w:t>{credits</w:t>
             </w:r>
             <w:r>
               <w:rPr>
+                <w:rFonts w:ascii="Times New Roman" w:hAnsi="Times New Roman" w:cs="Times New Roman"/>
+                <w:sz w:val="24"/>
+                <w:szCs w:val="24"/>
+                <w:lang w:val="en-US"/>
+              </w:rPr>
+              <w:t>}</w:t>
+            </w:r>
+          </w:p>
+        </w:tc>
+        <w:tc>
+          <w:tcPr>
+            <w:tcW w:w="1279" w:type="dxa"/>
+          </w:tcPr>
+          <w:p>
+            <w:pPr>
+              <w:jc w:val="center"/>
+              <w:rPr>
+                <w:rFonts w:ascii="Times New Roman" w:hAnsi="Times New Roman" w:cs="Times New Roman"/>
+                <w:b/>
+                <w:bCs/>
+                <w:sz w:val="28"/>
+                <w:szCs w:val="28"/>
+                <w:lang w:val="en-US"/>
+              </w:rPr>
+            </w:pPr>
+            <w:r>
+              <w:rPr>
+                <w:rFonts w:ascii="Times New Roman" w:hAnsi="Times New Roman" w:cs="Times New Roman"/>
+                <w:b/>
+                <w:bCs/>
+                <w:sz w:val="24"/>
+                <w:szCs w:val="24"/>
+                <w:lang w:val="en-US"/>
+              </w:rPr>
+              <w:t>{GPA}</w:t>
+            </w:r>
+            <w:r>
+              <w:rPr>
+                <w:rFonts w:ascii="Times New Roman" w:hAnsi="Times New Roman" w:cs="Times New Roman"/>
+                <w:sz w:val="10"/>
+                <w:szCs w:val="10"/>
                 <w:lang w:val="en-US"/>
               </w:rPr>
               <w:t>{/grades}</w:t>
@@ -290,11 +1621,634 @@
     <w:p>
       <w:pPr>
         <w:rPr>
+          <w:rFonts w:ascii="Times New Roman" w:hAnsi="Times New Roman" w:cs="Times New Roman"/>
+          <w:sz w:val="24"/>
+          <w:szCs w:val="24"/>
+          <w:lang w:val="en-US"/>
+        </w:rPr>
+        <w:sectPr>
+          <w:type w:val="continuous"/>
+          <w:pgSz w:w="12240" w:h="15840"/>
+          <w:pgMar w:top="1440" w:right="1440" w:bottom="1440" w:left="1440" w:header="720" w:footer="720" w:gutter="0"/>
+          <w:cols w:space="720"/>
+          <w:docGrid w:linePitch="360"/>
+        </w:sectPr>
+      </w:pPr>
+    </w:p>
+    <w:p>
+      <w:pPr>
+        <w:rPr>
+          <w:rFonts w:ascii="Times New Roman" w:hAnsi="Times New Roman" w:cs="Times New Roman"/>
+          <w:b/>
+          <w:bCs/>
+          <w:sz w:val="24"/>
+          <w:szCs w:val="24"/>
+          <w:lang w:val="en-US"/>
+        </w:rPr>
+      </w:pPr>
+      <w:proofErr w:type="spellStart"/>
+      <w:r>
+        <w:rPr>
+          <w:rFonts w:ascii="Times New Roman" w:hAnsi="Times New Roman" w:cs="Times New Roman"/>
+          <w:sz w:val="24"/>
+          <w:szCs w:val="24"/>
+          <w:lang w:val="en-US"/>
+        </w:rPr>
+        <w:t>Số</w:t>
+      </w:r>
+      <w:proofErr w:type="spellEnd"/>
+      <w:r>
+        <w:rPr>
+          <w:rFonts w:ascii="Times New Roman" w:hAnsi="Times New Roman" w:cs="Times New Roman"/>
+          <w:sz w:val="24"/>
+          <w:szCs w:val="24"/>
+          <w:lang w:val="en-US"/>
+        </w:rPr>
+        <w:t xml:space="preserve"> </w:t>
+      </w:r>
+      <w:proofErr w:type="spellStart"/>
+      <w:r>
+        <w:rPr>
+          <w:rFonts w:ascii="Times New Roman" w:hAnsi="Times New Roman" w:cs="Times New Roman"/>
+          <w:sz w:val="24"/>
+          <w:szCs w:val="24"/>
+          <w:lang w:val="en-US"/>
+        </w:rPr>
+        <w:t>tín</w:t>
+      </w:r>
+      <w:proofErr w:type="spellEnd"/>
+      <w:r>
+        <w:rPr>
+          <w:rFonts w:ascii="Times New Roman" w:hAnsi="Times New Roman" w:cs="Times New Roman"/>
+          <w:sz w:val="24"/>
+          <w:szCs w:val="24"/>
+          <w:lang w:val="en-US"/>
+        </w:rPr>
+        <w:t xml:space="preserve"> </w:t>
+      </w:r>
+      <w:proofErr w:type="spellStart"/>
+      <w:r>
+        <w:rPr>
+          <w:rFonts w:ascii="Times New Roman" w:hAnsi="Times New Roman" w:cs="Times New Roman"/>
+          <w:sz w:val="24"/>
+          <w:szCs w:val="24"/>
+          <w:lang w:val="en-US"/>
+        </w:rPr>
+        <w:t>chỉ</w:t>
+      </w:r>
+      <w:proofErr w:type="spellEnd"/>
+      <w:r>
+        <w:rPr>
+          <w:rFonts w:ascii="Times New Roman" w:hAnsi="Times New Roman" w:cs="Times New Roman"/>
+          <w:sz w:val="24"/>
+          <w:szCs w:val="24"/>
+          <w:lang w:val="en-US"/>
+        </w:rPr>
+        <w:t xml:space="preserve"> </w:t>
+      </w:r>
+      <w:proofErr w:type="spellStart"/>
+      <w:r>
+        <w:rPr>
+          <w:rFonts w:ascii="Times New Roman" w:hAnsi="Times New Roman" w:cs="Times New Roman"/>
+          <w:sz w:val="24"/>
+          <w:szCs w:val="24"/>
+          <w:lang w:val="en-US"/>
+        </w:rPr>
+        <w:t>tích</w:t>
+      </w:r>
+      <w:proofErr w:type="spellEnd"/>
+      <w:r>
+        <w:rPr>
+          <w:rFonts w:ascii="Times New Roman" w:hAnsi="Times New Roman" w:cs="Times New Roman"/>
+          <w:sz w:val="24"/>
+          <w:szCs w:val="24"/>
+          <w:lang w:val="en-US"/>
+        </w:rPr>
+        <w:t xml:space="preserve"> </w:t>
+      </w:r>
+      <w:proofErr w:type="spellStart"/>
+      <w:r>
+        <w:rPr>
+          <w:rFonts w:ascii="Times New Roman" w:hAnsi="Times New Roman" w:cs="Times New Roman"/>
+          <w:sz w:val="24"/>
+          <w:szCs w:val="24"/>
+          <w:lang w:val="en-US"/>
+        </w:rPr>
+        <w:t>lũy</w:t>
+      </w:r>
+      <w:proofErr w:type="spellEnd"/>
+      <w:r>
+        <w:rPr>
+          <w:rFonts w:ascii="Times New Roman" w:hAnsi="Times New Roman" w:cs="Times New Roman"/>
+          <w:sz w:val="24"/>
+          <w:szCs w:val="24"/>
+          <w:lang w:val="en-US"/>
+        </w:rPr>
+        <w:t>:</w:t>
+      </w:r>
+      <w:r>
+        <w:rPr>
+          <w:rFonts w:ascii="Times New Roman" w:hAnsi="Times New Roman" w:cs="Times New Roman"/>
+          <w:sz w:val="24"/>
+          <w:szCs w:val="24"/>
+          <w:lang w:val="en-US"/>
+        </w:rPr>
+        <w:tab/>
+      </w:r>
+      <w:r>
+        <w:rPr>
+          <w:rFonts w:ascii="Times New Roman" w:hAnsi="Times New Roman" w:cs="Times New Roman"/>
+          <w:sz w:val="24"/>
+          <w:szCs w:val="24"/>
+          <w:lang w:val="en-US"/>
+        </w:rPr>
+        <w:tab/>
+      </w:r>
+      <w:r>
+        <w:rPr>
+          <w:rFonts w:ascii="Times New Roman" w:hAnsi="Times New Roman" w:cs="Times New Roman"/>
+          <w:b/>
+          <w:bCs/>
+          <w:sz w:val="24"/>
+          <w:szCs w:val="24"/>
+          <w:lang w:val="en-US"/>
+        </w:rPr>
+        <w:t>{</w:t>
+      </w:r>
+      <w:proofErr w:type="spellStart"/>
+      <w:r>
+        <w:rPr>
+          <w:rFonts w:ascii="Times New Roman" w:hAnsi="Times New Roman" w:cs="Times New Roman"/>
+          <w:b/>
+          <w:bCs/>
+          <w:sz w:val="24"/>
+          <w:szCs w:val="24"/>
+          <w:lang w:val="en-US"/>
+        </w:rPr>
+        <w:t>total_credits</w:t>
+      </w:r>
+      <w:proofErr w:type="spellEnd"/>
+      <w:r>
+        <w:rPr>
+          <w:rFonts w:ascii="Times New Roman" w:hAnsi="Times New Roman" w:cs="Times New Roman"/>
+          <w:b/>
+          <w:bCs/>
+          <w:sz w:val="24"/>
+          <w:szCs w:val="24"/>
+          <w:lang w:val="en-US"/>
+        </w:rPr>
+        <w:t>}</w:t>
+      </w:r>
+    </w:p>
+    <w:p>
+      <w:pPr>
+        <w:rPr>
+          <w:rFonts w:ascii="Times New Roman" w:hAnsi="Times New Roman" w:cs="Times New Roman"/>
+          <w:sz w:val="24"/>
+          <w:szCs w:val="24"/>
+          <w:lang w:val="en-US"/>
+        </w:rPr>
+      </w:pPr>
+      <w:proofErr w:type="spellStart"/>
+      <w:r>
+        <w:rPr>
+          <w:rFonts w:ascii="Times New Roman" w:hAnsi="Times New Roman" w:cs="Times New Roman"/>
+          <w:sz w:val="24"/>
+          <w:szCs w:val="24"/>
+          <w:lang w:val="en-US"/>
+        </w:rPr>
+        <w:t>Điểm</w:t>
+      </w:r>
+      <w:proofErr w:type="spellEnd"/>
+      <w:r>
+        <w:rPr>
+          <w:rFonts w:ascii="Times New Roman" w:hAnsi="Times New Roman" w:cs="Times New Roman"/>
+          <w:sz w:val="24"/>
+          <w:szCs w:val="24"/>
+          <w:lang w:val="en-US"/>
+        </w:rPr>
+        <w:t xml:space="preserve"> </w:t>
+      </w:r>
+      <w:proofErr w:type="spellStart"/>
+      <w:r>
+        <w:rPr>
+          <w:rFonts w:ascii="Times New Roman" w:hAnsi="Times New Roman" w:cs="Times New Roman"/>
+          <w:sz w:val="24"/>
+          <w:szCs w:val="24"/>
+          <w:lang w:val="en-US"/>
+        </w:rPr>
+        <w:t>trung</w:t>
+      </w:r>
+      <w:proofErr w:type="spellEnd"/>
+      <w:r>
+        <w:rPr>
+          <w:rFonts w:ascii="Times New Roman" w:hAnsi="Times New Roman" w:cs="Times New Roman"/>
+          <w:sz w:val="24"/>
+          <w:szCs w:val="24"/>
+          <w:lang w:val="en-US"/>
+        </w:rPr>
+        <w:t xml:space="preserve"> </w:t>
+      </w:r>
+      <w:proofErr w:type="spellStart"/>
+      <w:r>
+        <w:rPr>
+          <w:rFonts w:ascii="Times New Roman" w:hAnsi="Times New Roman" w:cs="Times New Roman"/>
+          <w:sz w:val="24"/>
+          <w:szCs w:val="24"/>
+          <w:lang w:val="en-US"/>
+        </w:rPr>
+        <w:t>bình</w:t>
+      </w:r>
+      <w:proofErr w:type="spellEnd"/>
+      <w:r>
+        <w:rPr>
+          <w:rFonts w:ascii="Times New Roman" w:hAnsi="Times New Roman" w:cs="Times New Roman"/>
+          <w:sz w:val="24"/>
+          <w:szCs w:val="24"/>
+          <w:lang w:val="en-US"/>
+        </w:rPr>
+        <w:t xml:space="preserve"> </w:t>
+      </w:r>
+      <w:proofErr w:type="spellStart"/>
+      <w:r>
+        <w:rPr>
+          <w:rFonts w:ascii="Times New Roman" w:hAnsi="Times New Roman" w:cs="Times New Roman"/>
+          <w:sz w:val="24"/>
+          <w:szCs w:val="24"/>
+          <w:lang w:val="en-US"/>
+        </w:rPr>
+        <w:t>học</w:t>
+      </w:r>
+      <w:proofErr w:type="spellEnd"/>
+      <w:r>
+        <w:rPr>
+          <w:rFonts w:ascii="Times New Roman" w:hAnsi="Times New Roman" w:cs="Times New Roman"/>
+          <w:sz w:val="24"/>
+          <w:szCs w:val="24"/>
+          <w:lang w:val="en-US"/>
+        </w:rPr>
+        <w:t xml:space="preserve"> </w:t>
+      </w:r>
+      <w:proofErr w:type="spellStart"/>
+      <w:r>
+        <w:rPr>
+          <w:rFonts w:ascii="Times New Roman" w:hAnsi="Times New Roman" w:cs="Times New Roman"/>
+          <w:sz w:val="24"/>
+          <w:szCs w:val="24"/>
+          <w:lang w:val="en-US"/>
+        </w:rPr>
+        <w:t>tập</w:t>
+      </w:r>
+      <w:proofErr w:type="spellEnd"/>
+      <w:r>
+        <w:rPr>
+          <w:rFonts w:ascii="Times New Roman" w:hAnsi="Times New Roman" w:cs="Times New Roman"/>
+          <w:sz w:val="24"/>
+          <w:szCs w:val="24"/>
+          <w:lang w:val="en-US"/>
+        </w:rPr>
+        <w:t>:</w:t>
+      </w:r>
+      <w:r>
+        <w:rPr>
+          <w:rFonts w:ascii="Times New Roman" w:hAnsi="Times New Roman" w:cs="Times New Roman"/>
+          <w:sz w:val="24"/>
+          <w:szCs w:val="24"/>
+          <w:lang w:val="en-US"/>
+        </w:rPr>
+        <w:tab/>
+      </w:r>
+      <w:r>
+        <w:rPr>
+          <w:rFonts w:ascii="Times New Roman" w:hAnsi="Times New Roman" w:cs="Times New Roman"/>
+          <w:b/>
+          <w:bCs/>
+          <w:sz w:val="24"/>
+          <w:szCs w:val="24"/>
+          <w:lang w:val="en-US"/>
+        </w:rPr>
+        <w:t>{</w:t>
+      </w:r>
+      <w:proofErr w:type="spellStart"/>
+      <w:r>
+        <w:rPr>
+          <w:rFonts w:ascii="Times New Roman" w:hAnsi="Times New Roman" w:cs="Times New Roman"/>
+          <w:b/>
+          <w:bCs/>
+          <w:sz w:val="24"/>
+          <w:szCs w:val="24"/>
+          <w:lang w:val="en-US"/>
+        </w:rPr>
+        <w:t>average_grade</w:t>
+      </w:r>
+      <w:proofErr w:type="spellEnd"/>
+      <w:r>
+        <w:rPr>
+          <w:rFonts w:ascii="Times New Roman" w:hAnsi="Times New Roman" w:cs="Times New Roman"/>
+          <w:b/>
+          <w:bCs/>
+          <w:sz w:val="24"/>
+          <w:szCs w:val="24"/>
+          <w:lang w:val="en-US"/>
+        </w:rPr>
+        <w:t>}</w:t>
+      </w:r>
+    </w:p>
+    <w:p>
+      <w:pPr>
+        <w:rPr>
+          <w:rFonts w:ascii="Times New Roman" w:hAnsi="Times New Roman" w:cs="Times New Roman"/>
+          <w:b/>
+          <w:bCs/>
+          <w:sz w:val="24"/>
+          <w:szCs w:val="24"/>
+          <w:lang w:val="en-US"/>
+        </w:rPr>
+      </w:pPr>
+      <w:proofErr w:type="spellStart"/>
+      <w:r>
+        <w:rPr>
+          <w:rFonts w:ascii="Times New Roman" w:hAnsi="Times New Roman" w:cs="Times New Roman"/>
+          <w:sz w:val="24"/>
+          <w:szCs w:val="24"/>
+          <w:lang w:val="en-US"/>
+        </w:rPr>
+        <w:t>Điểm</w:t>
+      </w:r>
+      <w:proofErr w:type="spellEnd"/>
+      <w:r>
+        <w:rPr>
+          <w:rFonts w:ascii="Times New Roman" w:hAnsi="Times New Roman" w:cs="Times New Roman"/>
+          <w:sz w:val="24"/>
+          <w:szCs w:val="24"/>
+          <w:lang w:val="en-US"/>
+        </w:rPr>
+        <w:t xml:space="preserve"> </w:t>
+      </w:r>
+      <w:proofErr w:type="spellStart"/>
+      <w:r>
+        <w:rPr>
+          <w:rFonts w:ascii="Times New Roman" w:hAnsi="Times New Roman" w:cs="Times New Roman"/>
+          <w:sz w:val="24"/>
+          <w:szCs w:val="24"/>
+          <w:lang w:val="en-US"/>
+        </w:rPr>
+        <w:t>trung</w:t>
+      </w:r>
+      <w:proofErr w:type="spellEnd"/>
+      <w:r>
+        <w:rPr>
+          <w:rFonts w:ascii="Times New Roman" w:hAnsi="Times New Roman" w:cs="Times New Roman"/>
+          <w:sz w:val="24"/>
+          <w:szCs w:val="24"/>
+          <w:lang w:val="en-US"/>
+        </w:rPr>
+        <w:t xml:space="preserve"> </w:t>
+      </w:r>
+      <w:proofErr w:type="spellStart"/>
+      <w:r>
+        <w:rPr>
+          <w:rFonts w:ascii="Times New Roman" w:hAnsi="Times New Roman" w:cs="Times New Roman"/>
+          <w:sz w:val="24"/>
+          <w:szCs w:val="24"/>
+          <w:lang w:val="en-US"/>
+        </w:rPr>
+        <w:t>bình</w:t>
+      </w:r>
+      <w:proofErr w:type="spellEnd"/>
+      <w:r>
+        <w:rPr>
+          <w:rFonts w:ascii="Times New Roman" w:hAnsi="Times New Roman" w:cs="Times New Roman"/>
+          <w:sz w:val="24"/>
+          <w:szCs w:val="24"/>
+          <w:lang w:val="en-US"/>
+        </w:rPr>
+        <w:t xml:space="preserve"> </w:t>
+      </w:r>
+      <w:proofErr w:type="spellStart"/>
+      <w:r>
+        <w:rPr>
+          <w:rFonts w:ascii="Times New Roman" w:hAnsi="Times New Roman" w:cs="Times New Roman"/>
+          <w:sz w:val="24"/>
+          <w:szCs w:val="24"/>
+          <w:lang w:val="en-US"/>
+        </w:rPr>
+        <w:t>tích</w:t>
+      </w:r>
+      <w:proofErr w:type="spellEnd"/>
+      <w:r>
+        <w:rPr>
+          <w:rFonts w:ascii="Times New Roman" w:hAnsi="Times New Roman" w:cs="Times New Roman"/>
+          <w:sz w:val="24"/>
+          <w:szCs w:val="24"/>
+          <w:lang w:val="en-US"/>
+        </w:rPr>
+        <w:t xml:space="preserve"> </w:t>
+      </w:r>
+      <w:proofErr w:type="spellStart"/>
+      <w:r>
+        <w:rPr>
+          <w:rFonts w:ascii="Times New Roman" w:hAnsi="Times New Roman" w:cs="Times New Roman"/>
+          <w:sz w:val="24"/>
+          <w:szCs w:val="24"/>
+          <w:lang w:val="en-US"/>
+        </w:rPr>
+        <w:t>lũy</w:t>
+      </w:r>
+      <w:proofErr w:type="spellEnd"/>
+      <w:r>
+        <w:rPr>
+          <w:rFonts w:ascii="Times New Roman" w:hAnsi="Times New Roman" w:cs="Times New Roman"/>
+          <w:sz w:val="24"/>
+          <w:szCs w:val="24"/>
+          <w:lang w:val="en-US"/>
+        </w:rPr>
+        <w:t>:</w:t>
+      </w:r>
+      <w:r>
+        <w:rPr>
+          <w:rFonts w:ascii="Times New Roman" w:hAnsi="Times New Roman" w:cs="Times New Roman"/>
+          <w:sz w:val="24"/>
+          <w:szCs w:val="24"/>
+          <w:lang w:val="en-US"/>
+        </w:rPr>
+        <w:tab/>
+      </w:r>
+      <w:r>
+        <w:rPr>
+          <w:rFonts w:ascii="Times New Roman" w:hAnsi="Times New Roman" w:cs="Times New Roman"/>
+          <w:b/>
+          <w:bCs/>
+          <w:sz w:val="24"/>
+          <w:szCs w:val="24"/>
+          <w:lang w:val="en-US"/>
+        </w:rPr>
+        <w:t>{</w:t>
+      </w:r>
+      <w:proofErr w:type="spellStart"/>
+      <w:r>
+        <w:rPr>
+          <w:rFonts w:ascii="Times New Roman" w:hAnsi="Times New Roman" w:cs="Times New Roman"/>
+          <w:b/>
+          <w:bCs/>
+          <w:sz w:val="24"/>
+          <w:szCs w:val="24"/>
+          <w:lang w:val="en-US"/>
+        </w:rPr>
+        <w:t>average_gpa</w:t>
+      </w:r>
+      <w:proofErr w:type="spellEnd"/>
+      <w:r>
+        <w:rPr>
+          <w:rFonts w:ascii="Times New Roman" w:hAnsi="Times New Roman" w:cs="Times New Roman"/>
+          <w:b/>
+          <w:bCs/>
+          <w:sz w:val="24"/>
+          <w:szCs w:val="24"/>
+          <w:lang w:val="en-US"/>
+        </w:rPr>
+        <w:t>}</w:t>
+      </w:r>
+    </w:p>
+    <w:p>
+      <w:pPr>
+        <w:jc w:val="center"/>
+        <w:rPr>
+          <w:rFonts w:ascii="Times New Roman" w:hAnsi="Times New Roman" w:cs="Times New Roman"/>
+          <w:lang w:val="en-US"/>
+        </w:rPr>
+      </w:pPr>
+      <w:proofErr w:type="spellStart"/>
+      <w:r>
+        <w:rPr>
+          <w:rFonts w:ascii="Times New Roman" w:hAnsi="Times New Roman" w:cs="Times New Roman"/>
+          <w:lang w:val="en-US"/>
+        </w:rPr>
+        <w:t>Ngày</w:t>
+      </w:r>
+      <w:proofErr w:type="spellEnd"/>
+      <w:r>
+        <w:rPr>
+          <w:rFonts w:ascii="Times New Roman" w:hAnsi="Times New Roman" w:cs="Times New Roman"/>
+          <w:lang w:val="en-US"/>
+        </w:rPr>
+        <w:t xml:space="preserve"> … </w:t>
+      </w:r>
+      <w:proofErr w:type="spellStart"/>
+      <w:r>
+        <w:rPr>
+          <w:rFonts w:ascii="Times New Roman" w:hAnsi="Times New Roman" w:cs="Times New Roman"/>
+          <w:lang w:val="en-US"/>
+        </w:rPr>
+        <w:t>tháng</w:t>
+      </w:r>
+      <w:proofErr w:type="spellEnd"/>
+      <w:r>
+        <w:rPr>
+          <w:rFonts w:ascii="Times New Roman" w:hAnsi="Times New Roman" w:cs="Times New Roman"/>
+          <w:lang w:val="en-US"/>
+        </w:rPr>
+        <w:t xml:space="preserve"> … </w:t>
+      </w:r>
+      <w:proofErr w:type="spellStart"/>
+      <w:r>
+        <w:rPr>
+          <w:rFonts w:ascii="Times New Roman" w:hAnsi="Times New Roman" w:cs="Times New Roman"/>
+          <w:lang w:val="en-US"/>
+        </w:rPr>
+        <w:t>năm</w:t>
+      </w:r>
+      <w:proofErr w:type="spellEnd"/>
+      <w:r>
+        <w:rPr>
+          <w:rFonts w:ascii="Times New Roman" w:hAnsi="Times New Roman" w:cs="Times New Roman"/>
+          <w:lang w:val="en-US"/>
+        </w:rPr>
+        <w:t xml:space="preserve"> …</w:t>
+      </w:r>
+    </w:p>
+    <w:p>
+      <w:pPr>
+        <w:jc w:val="center"/>
+        <w:rPr>
+          <w:rFonts w:ascii="Times New Roman" w:hAnsi="Times New Roman" w:cs="Times New Roman"/>
+          <w:b/>
+          <w:bCs/>
+          <w:sz w:val="24"/>
+          <w:szCs w:val="24"/>
+          <w:lang w:val="en-US"/>
+        </w:rPr>
+      </w:pPr>
+      <w:proofErr w:type="spellStart"/>
+      <w:r>
+        <w:rPr>
+          <w:rFonts w:ascii="Times New Roman" w:hAnsi="Times New Roman" w:cs="Times New Roman"/>
+          <w:b/>
+          <w:bCs/>
+          <w:sz w:val="24"/>
+          <w:szCs w:val="24"/>
+          <w:lang w:val="en-US"/>
+        </w:rPr>
+        <w:t>Ký</w:t>
+      </w:r>
+      <w:proofErr w:type="spellEnd"/>
+      <w:r>
+        <w:rPr>
+          <w:rFonts w:ascii="Times New Roman" w:hAnsi="Times New Roman" w:cs="Times New Roman"/>
+          <w:b/>
+          <w:bCs/>
+          <w:sz w:val="24"/>
+          <w:szCs w:val="24"/>
+          <w:lang w:val="en-US"/>
+        </w:rPr>
+        <w:t xml:space="preserve"> </w:t>
+      </w:r>
+      <w:proofErr w:type="spellStart"/>
+      <w:r>
+        <w:rPr>
+          <w:rFonts w:ascii="Times New Roman" w:hAnsi="Times New Roman" w:cs="Times New Roman"/>
+          <w:b/>
+          <w:bCs/>
+          <w:sz w:val="24"/>
+          <w:szCs w:val="24"/>
+          <w:lang w:val="en-US"/>
+        </w:rPr>
+        <w:t>tên</w:t>
+      </w:r>
+      <w:proofErr w:type="spellEnd"/>
+    </w:p>
+    <w:p>
+      <w:pPr>
+        <w:rPr>
+          <w:rFonts w:ascii="Times New Roman" w:hAnsi="Times New Roman" w:cs="Times New Roman"/>
+          <w:sz w:val="24"/>
+          <w:szCs w:val="24"/>
+          <w:lang w:val="en-US"/>
+        </w:rPr>
+        <w:sectPr>
+          <w:type w:val="continuous"/>
+          <w:pgSz w:w="12240" w:h="15840"/>
+          <w:pgMar w:top="1440" w:right="1440" w:bottom="1440" w:left="1440" w:header="720" w:footer="720" w:gutter="0"/>
+          <w:cols w:num="2" w:space="0" w:equalWidth="0">
+            <w:col w:w="5184" w:space="0"/>
+            <w:col w:w="4176"/>
+          </w:cols>
+          <w:docGrid w:linePitch="360"/>
+        </w:sectPr>
+      </w:pPr>
+    </w:p>
+    <w:p>
+      <w:pPr>
+        <w:rPr>
+          <w:rFonts w:ascii="Times New Roman" w:hAnsi="Times New Roman" w:cs="Times New Roman"/>
+          <w:sz w:val="24"/>
+          <w:szCs w:val="24"/>
           <w:lang w:val="en-US"/>
         </w:rPr>
       </w:pPr>
     </w:p>
     <w:sectPr>
+      <w:type w:val="continuous"/>
       <w:pgSz w:w="12240" w:h="15840"/>
       <w:pgMar w:top="1440" w:right="1440" w:bottom="1440" w:left="1440" w:header="720" w:footer="720" w:gutter="0"/>
       <w:cols w:space="720"/>
@@ -302,6 +2256,203 @@
     </w:sectPr>
   </w:body>
 </w:document>
+</file>
+
+<file path=word/endnotes.xml><?xml version="1.0" encoding="utf-8"?>
+<w:endnotes xmlns:wpc="http://schemas.microsoft.com/office/word/2010/wordprocessingCanvas" xmlns:cx="http://schemas.microsoft.com/office/drawing/2014/chartex" xmlns:cx1="http://schemas.microsoft.com/office/drawing/2015/9/8/chartex" xmlns:cx2="http://schemas.microsoft.com/office/drawing/2015/10/21/chartex" xmlns:cx3="http://schemas.microsoft.com/office/drawing/2016/5/9/chartex" xmlns:cx4="http://schemas.microsoft.com/office/drawing/2016/5/10/chartex" xmlns:cx5="http://schemas.microsoft.com/office/drawing/2016/5/11/chartex" xmlns:cx6="http://schemas.microsoft.com/office/drawing/2016/5/12/chartex" xmlns:cx7="http://schemas.microsoft.com/office/drawing/2016/5/13/chartex" xmlns:cx8="http://schemas.microsoft.com/office/drawing/2016/5/14/chartex" xmlns:mc="http://schemas.openxmlformats.org/markup-compatibility/2006" xmlns:aink="http://schemas.microsoft.com/office/drawing/2016/ink" xmlns:am3d="http://schemas.microsoft.com/office/drawing/2017/model3d" xmlns:o="urn:schemas-microsoft-com:office:office" xmlns:oel="http://schemas.microsoft.com/office/2019/extlst" xmlns:r="http://schemas.openxmlformats.org/officeDocument/2006/relationships" xmlns:m="http://schemas.openxmlformats.org/officeDocument/2006/math" xmlns:v="urn:schemas-microsoft-com:vml" xmlns:wp14="http://schemas.microsoft.com/office/word/2010/wordprocessingDrawing" xmlns:wp="http://schemas.openxmlformats.org/drawingml/2006/wordprocessingDrawing" xmlns:w10="urn:schemas-microsoft-com:office:word" xmlns:w="http://schemas.openxmlformats.org/wordprocessingml/2006/main" xmlns:w14="http://schemas.microsoft.com/office/word/2010/wordml" xmlns:w15="http://schemas.microsoft.com/office/word/2012/wordml" xmlns:w16cex="http://schemas.microsoft.com/office/word/2018/wordml/cex" xmlns:w16cid="http://schemas.microsoft.com/office/word/2016/wordml/cid" xmlns:w16="http://schemas.microsoft.com/office/word/2018/wordml" xmlns:w16du="http://schemas.microsoft.com/office/word/2023/wordml/word16du" xmlns:w16sdtdh="http://schemas.microsoft.com/office/word/2020/wordml/sdtdatahash" xmlns:w16sdtfl="http://schemas.microsoft.com/office/word/2024/wordml/sdtformatlock" xmlns:w16se="http://schemas.microsoft.com/office/word/2015/wordml/symex" xmlns:wpg="http://schemas.microsoft.com/office/word/2010/wordprocessingGroup" xmlns:wpi="http://schemas.microsoft.com/office/word/2010/wordprocessingInk" xmlns:wne="http://schemas.microsoft.com/office/word/2006/wordml" xmlns:wps="http://schemas.microsoft.com/office/word/2010/wordprocessingShape" mc:Ignorable="w14 w15 w16se w16cid w16 w16cex w16sdtdh w16sdtfl w16du wp14">
+  <w:endnote w:type="separator" w:id="-1">
+    <w:p>
+      <w:pPr>
+        <w:spacing w:after="0" w:line="240" w:lineRule="auto"/>
+      </w:pPr>
+      <w:r>
+        <w:separator/>
+      </w:r>
+    </w:p>
+  </w:endnote>
+  <w:endnote w:type="continuationSeparator" w:id="0">
+    <w:p>
+      <w:pPr>
+        <w:spacing w:after="0" w:line="240" w:lineRule="auto"/>
+      </w:pPr>
+      <w:r>
+        <w:continuationSeparator/>
+      </w:r>
+    </w:p>
+  </w:endnote>
+</w:endnotes>
+</file>
+
+<file path=word/footer1.xml><?xml version="1.0" encoding="utf-8"?>
+<w:ftr xmlns:wpc="http://schemas.microsoft.com/office/word/2010/wordprocessingCanvas" xmlns:cx="http://schemas.microsoft.com/office/drawing/2014/chartex" xmlns:cx1="http://schemas.microsoft.com/office/drawing/2015/9/8/chartex" xmlns:cx2="http://schemas.microsoft.com/office/drawing/2015/10/21/chartex" xmlns:cx3="http://schemas.microsoft.com/office/drawing/2016/5/9/chartex" xmlns:cx4="http://schemas.microsoft.com/office/drawing/2016/5/10/chartex" xmlns:cx5="http://schemas.microsoft.com/office/drawing/2016/5/11/chartex" xmlns:cx6="http://schemas.microsoft.com/office/drawing/2016/5/12/chartex" xmlns:cx7="http://schemas.microsoft.com/office/drawing/2016/5/13/chartex" xmlns:cx8="http://schemas.microsoft.com/office/drawing/2016/5/14/chartex" xmlns:mc="http://schemas.openxmlformats.org/markup-compatibility/2006" xmlns:aink="http://schemas.microsoft.com/office/drawing/2016/ink" xmlns:am3d="http://schemas.microsoft.com/office/drawing/2017/model3d" xmlns:o="urn:schemas-microsoft-com:office:office" xmlns:oel="http://schemas.microsoft.com/office/2019/extlst" xmlns:r="http://schemas.openxmlformats.org/officeDocument/2006/relationships" xmlns:m="http://schemas.openxmlformats.org/officeDocument/2006/math" xmlns:v="urn:schemas-microsoft-com:vml" xmlns:wp14="http://schemas.microsoft.com/office/word/2010/wordprocessingDrawing" xmlns:wp="http://schemas.openxmlformats.org/drawingml/2006/wordprocessingDrawing" xmlns:w10="urn:schemas-microsoft-com:office:word" xmlns:w="http://schemas.openxmlformats.org/wordprocessingml/2006/main" xmlns:w14="http://schemas.microsoft.com/office/word/2010/wordml" xmlns:w15="http://schemas.microsoft.com/office/word/2012/wordml" xmlns:w16cex="http://schemas.microsoft.com/office/word/2018/wordml/cex" xmlns:w16cid="http://schemas.microsoft.com/office/word/2016/wordml/cid" xmlns:w16="http://schemas.microsoft.com/office/word/2018/wordml" xmlns:w16du="http://schemas.microsoft.com/office/word/2023/wordml/word16du" xmlns:w16sdtdh="http://schemas.microsoft.com/office/word/2020/wordml/sdtdatahash" xmlns:w16sdtfl="http://schemas.microsoft.com/office/word/2024/wordml/sdtformatlock" xmlns:w16se="http://schemas.microsoft.com/office/word/2015/wordml/symex" xmlns:wpg="http://schemas.microsoft.com/office/word/2010/wordprocessingGroup" xmlns:wpi="http://schemas.microsoft.com/office/word/2010/wordprocessingInk" xmlns:wne="http://schemas.microsoft.com/office/word/2006/wordml" xmlns:wps="http://schemas.microsoft.com/office/word/2010/wordprocessingShape" mc:Ignorable="w14 w15 w16se w16cid w16 w16cex w16sdtdh w16sdtfl w16du wp14">
+  <w:p>
+    <w:pPr>
+      <w:pStyle w:val="Footer"/>
+    </w:pPr>
+  </w:p>
+</w:ftr>
+</file>
+
+<file path=word/footer2.xml><?xml version="1.0" encoding="utf-8"?>
+<w:ftr xmlns:wpc="http://schemas.microsoft.com/office/word/2010/wordprocessingCanvas" xmlns:cx="http://schemas.microsoft.com/office/drawing/2014/chartex" xmlns:cx1="http://schemas.microsoft.com/office/drawing/2015/9/8/chartex" xmlns:cx2="http://schemas.microsoft.com/office/drawing/2015/10/21/chartex" xmlns:cx3="http://schemas.microsoft.com/office/drawing/2016/5/9/chartex" xmlns:cx4="http://schemas.microsoft.com/office/drawing/2016/5/10/chartex" xmlns:cx5="http://schemas.microsoft.com/office/drawing/2016/5/11/chartex" xmlns:cx6="http://schemas.microsoft.com/office/drawing/2016/5/12/chartex" xmlns:cx7="http://schemas.microsoft.com/office/drawing/2016/5/13/chartex" xmlns:cx8="http://schemas.microsoft.com/office/drawing/2016/5/14/chartex" xmlns:mc="http://schemas.openxmlformats.org/markup-compatibility/2006" xmlns:aink="http://schemas.microsoft.com/office/drawing/2016/ink" xmlns:am3d="http://schemas.microsoft.com/office/drawing/2017/model3d" xmlns:o="urn:schemas-microsoft-com:office:office" xmlns:oel="http://schemas.microsoft.com/office/2019/extlst" xmlns:r="http://schemas.openxmlformats.org/officeDocument/2006/relationships" xmlns:m="http://schemas.openxmlformats.org/officeDocument/2006/math" xmlns:v="urn:schemas-microsoft-com:vml" xmlns:wp14="http://schemas.microsoft.com/office/word/2010/wordprocessingDrawing" xmlns:wp="http://schemas.openxmlformats.org/drawingml/2006/wordprocessingDrawing" xmlns:w10="urn:schemas-microsoft-com:office:word" xmlns:w="http://schemas.openxmlformats.org/wordprocessingml/2006/main" xmlns:w14="http://schemas.microsoft.com/office/word/2010/wordml" xmlns:w15="http://schemas.microsoft.com/office/word/2012/wordml" xmlns:w16cex="http://schemas.microsoft.com/office/word/2018/wordml/cex" xmlns:w16cid="http://schemas.microsoft.com/office/word/2016/wordml/cid" xmlns:w16="http://schemas.microsoft.com/office/word/2018/wordml" xmlns:w16du="http://schemas.microsoft.com/office/word/2023/wordml/word16du" xmlns:w16sdtdh="http://schemas.microsoft.com/office/word/2020/wordml/sdtdatahash" xmlns:w16sdtfl="http://schemas.microsoft.com/office/word/2024/wordml/sdtformatlock" xmlns:w16se="http://schemas.microsoft.com/office/word/2015/wordml/symex" xmlns:wpg="http://schemas.microsoft.com/office/word/2010/wordprocessingGroup" xmlns:wpi="http://schemas.microsoft.com/office/word/2010/wordprocessingInk" xmlns:wne="http://schemas.microsoft.com/office/word/2006/wordml" xmlns:wps="http://schemas.microsoft.com/office/word/2010/wordprocessingShape" mc:Ignorable="w14 w15 w16se w16cid w16 w16cex w16sdtdh w16sdtfl w16du wp14">
+  <w:p>
+    <w:pPr>
+      <w:pStyle w:val="Footer"/>
+    </w:pPr>
+  </w:p>
+</w:ftr>
+</file>
+
+<file path=word/footer3.xml><?xml version="1.0" encoding="utf-8"?>
+<w:ftr xmlns:wpc="http://schemas.microsoft.com/office/word/2010/wordprocessingCanvas" xmlns:cx="http://schemas.microsoft.com/office/drawing/2014/chartex" xmlns:cx1="http://schemas.microsoft.com/office/drawing/2015/9/8/chartex" xmlns:cx2="http://schemas.microsoft.com/office/drawing/2015/10/21/chartex" xmlns:cx3="http://schemas.microsoft.com/office/drawing/2016/5/9/chartex" xmlns:cx4="http://schemas.microsoft.com/office/drawing/2016/5/10/chartex" xmlns:cx5="http://schemas.microsoft.com/office/drawing/2016/5/11/chartex" xmlns:cx6="http://schemas.microsoft.com/office/drawing/2016/5/12/chartex" xmlns:cx7="http://schemas.microsoft.com/office/drawing/2016/5/13/chartex" xmlns:cx8="http://schemas.microsoft.com/office/drawing/2016/5/14/chartex" xmlns:mc="http://schemas.openxmlformats.org/markup-compatibility/2006" xmlns:aink="http://schemas.microsoft.com/office/drawing/2016/ink" xmlns:am3d="http://schemas.microsoft.com/office/drawing/2017/model3d" xmlns:o="urn:schemas-microsoft-com:office:office" xmlns:oel="http://schemas.microsoft.com/office/2019/extlst" xmlns:r="http://schemas.openxmlformats.org/officeDocument/2006/relationships" xmlns:m="http://schemas.openxmlformats.org/officeDocument/2006/math" xmlns:v="urn:schemas-microsoft-com:vml" xmlns:wp14="http://schemas.microsoft.com/office/word/2010/wordprocessingDrawing" xmlns:wp="http://schemas.openxmlformats.org/drawingml/2006/wordprocessingDrawing" xmlns:w10="urn:schemas-microsoft-com:office:word" xmlns:w="http://schemas.openxmlformats.org/wordprocessingml/2006/main" xmlns:w14="http://schemas.microsoft.com/office/word/2010/wordml" xmlns:w15="http://schemas.microsoft.com/office/word/2012/wordml" xmlns:w16cex="http://schemas.microsoft.com/office/word/2018/wordml/cex" xmlns:w16cid="http://schemas.microsoft.com/office/word/2016/wordml/cid" xmlns:w16="http://schemas.microsoft.com/office/word/2018/wordml" xmlns:w16du="http://schemas.microsoft.com/office/word/2023/wordml/word16du" xmlns:w16sdtdh="http://schemas.microsoft.com/office/word/2020/wordml/sdtdatahash" xmlns:w16sdtfl="http://schemas.microsoft.com/office/word/2024/wordml/sdtformatlock" xmlns:w16se="http://schemas.microsoft.com/office/word/2015/wordml/symex" xmlns:wpg="http://schemas.microsoft.com/office/word/2010/wordprocessingGroup" xmlns:wpi="http://schemas.microsoft.com/office/word/2010/wordprocessingInk" xmlns:wne="http://schemas.microsoft.com/office/word/2006/wordml" xmlns:wps="http://schemas.microsoft.com/office/word/2010/wordprocessingShape" mc:Ignorable="w14 w15 w16se w16cid w16 w16cex w16sdtdh w16sdtfl w16du wp14">
+  <w:p>
+    <w:pPr>
+      <w:pStyle w:val="Footer"/>
+    </w:pPr>
+  </w:p>
+</w:ftr>
+</file>
+
+<file path=word/footnotes.xml><?xml version="1.0" encoding="utf-8"?>
+<w:footnotes xmlns:wpc="http://schemas.microsoft.com/office/word/2010/wordprocessingCanvas" xmlns:cx="http://schemas.microsoft.com/office/drawing/2014/chartex" xmlns:cx1="http://schemas.microsoft.com/office/drawing/2015/9/8/chartex" xmlns:cx2="http://schemas.microsoft.com/office/drawing/2015/10/21/chartex" xmlns:cx3="http://schemas.microsoft.com/office/drawing/2016/5/9/chartex" xmlns:cx4="http://schemas.microsoft.com/office/drawing/2016/5/10/chartex" xmlns:cx5="http://schemas.microsoft.com/office/drawing/2016/5/11/chartex" xmlns:cx6="http://schemas.microsoft.com/office/drawing/2016/5/12/chartex" xmlns:cx7="http://schemas.microsoft.com/office/drawing/2016/5/13/chartex" xmlns:cx8="http://schemas.microsoft.com/office/drawing/2016/5/14/chartex" xmlns:mc="http://schemas.openxmlformats.org/markup-compatibility/2006" xmlns:aink="http://schemas.microsoft.com/office/drawing/2016/ink" xmlns:am3d="http://schemas.microsoft.com/office/drawing/2017/model3d" xmlns:o="urn:schemas-microsoft-com:office:office" xmlns:oel="http://schemas.microsoft.com/office/2019/extlst" xmlns:r="http://schemas.openxmlformats.org/officeDocument/2006/relationships" xmlns:m="http://schemas.openxmlformats.org/officeDocument/2006/math" xmlns:v="urn:schemas-microsoft-com:vml" xmlns:wp14="http://schemas.microsoft.com/office/word/2010/wordprocessingDrawing" xmlns:wp="http://schemas.openxmlformats.org/drawingml/2006/wordprocessingDrawing" xmlns:w10="urn:schemas-microsoft-com:office:word" xmlns:w="http://schemas.openxmlformats.org/wordprocessingml/2006/main" xmlns:w14="http://schemas.microsoft.com/office/word/2010/wordml" xmlns:w15="http://schemas.microsoft.com/office/word/2012/wordml" xmlns:w16cex="http://schemas.microsoft.com/office/word/2018/wordml/cex" xmlns:w16cid="http://schemas.microsoft.com/office/word/2016/wordml/cid" xmlns:w16="http://schemas.microsoft.com/office/word/2018/wordml" xmlns:w16du="http://schemas.microsoft.com/office/word/2023/wordml/word16du" xmlns:w16sdtdh="http://schemas.microsoft.com/office/word/2020/wordml/sdtdatahash" xmlns:w16sdtfl="http://schemas.microsoft.com/office/word/2024/wordml/sdtformatlock" xmlns:w16se="http://schemas.microsoft.com/office/word/2015/wordml/symex" xmlns:wpg="http://schemas.microsoft.com/office/word/2010/wordprocessingGroup" xmlns:wpi="http://schemas.microsoft.com/office/word/2010/wordprocessingInk" xmlns:wne="http://schemas.microsoft.com/office/word/2006/wordml" xmlns:wps="http://schemas.microsoft.com/office/word/2010/wordprocessingShape" mc:Ignorable="w14 w15 w16se w16cid w16 w16cex w16sdtdh w16sdtfl w16du wp14">
+  <w:footnote w:type="separator" w:id="-1">
+    <w:p>
+      <w:pPr>
+        <w:spacing w:after="0" w:line="240" w:lineRule="auto"/>
+      </w:pPr>
+      <w:r>
+        <w:separator/>
+      </w:r>
+    </w:p>
+  </w:footnote>
+  <w:footnote w:type="continuationSeparator" w:id="0">
+    <w:p>
+      <w:pPr>
+        <w:spacing w:after="0" w:line="240" w:lineRule="auto"/>
+      </w:pPr>
+      <w:r>
+        <w:continuationSeparator/>
+      </w:r>
+    </w:p>
+  </w:footnote>
+</w:footnotes>
+</file>
+
+<file path=word/header1.xml><?xml version="1.0" encoding="utf-8"?>
+<w:hdr xmlns:wpc="http://schemas.microsoft.com/office/word/2010/wordprocessingCanvas" xmlns:cx="http://schemas.microsoft.com/office/drawing/2014/chartex" xmlns:cx1="http://schemas.microsoft.com/office/drawing/2015/9/8/chartex" xmlns:cx2="http://schemas.microsoft.com/office/drawing/2015/10/21/chartex" xmlns:cx3="http://schemas.microsoft.com/office/drawing/2016/5/9/chartex" xmlns:cx4="http://schemas.microsoft.com/office/drawing/2016/5/10/chartex" xmlns:cx5="http://schemas.microsoft.com/office/drawing/2016/5/11/chartex" xmlns:cx6="http://schemas.microsoft.com/office/drawing/2016/5/12/chartex" xmlns:cx7="http://schemas.microsoft.com/office/drawing/2016/5/13/chartex" xmlns:cx8="http://schemas.microsoft.com/office/drawing/2016/5/14/chartex" xmlns:mc="http://schemas.openxmlformats.org/markup-compatibility/2006" xmlns:aink="http://schemas.microsoft.com/office/drawing/2016/ink" xmlns:am3d="http://schemas.microsoft.com/office/drawing/2017/model3d" xmlns:o="urn:schemas-microsoft-com:office:office" xmlns:oel="http://schemas.microsoft.com/office/2019/extlst" xmlns:r="http://schemas.openxmlformats.org/officeDocument/2006/relationships" xmlns:m="http://schemas.openxmlformats.org/officeDocument/2006/math" xmlns:v="urn:schemas-microsoft-com:vml" xmlns:wp14="http://schemas.microsoft.com/office/word/2010/wordprocessingDrawing" xmlns:wp="http://schemas.openxmlformats.org/drawingml/2006/wordprocessingDrawing" xmlns:w10="urn:schemas-microsoft-com:office:word" xmlns:w="http://schemas.openxmlformats.org/wordprocessingml/2006/main" xmlns:w14="http://schemas.microsoft.com/office/word/2010/wordml" xmlns:w15="http://schemas.microsoft.com/office/word/2012/wordml" xmlns:w16cex="http://schemas.microsoft.com/office/word/2018/wordml/cex" xmlns:w16cid="http://schemas.microsoft.com/office/word/2016/wordml/cid" xmlns:w16="http://schemas.microsoft.com/office/word/2018/wordml" xmlns:w16du="http://schemas.microsoft.com/office/word/2023/wordml/word16du" xmlns:w16sdtdh="http://schemas.microsoft.com/office/word/2020/wordml/sdtdatahash" xmlns:w16sdtfl="http://schemas.microsoft.com/office/word/2024/wordml/sdtformatlock" xmlns:w16se="http://schemas.microsoft.com/office/word/2015/wordml/symex" xmlns:wpg="http://schemas.microsoft.com/office/word/2010/wordprocessingGroup" xmlns:wpi="http://schemas.microsoft.com/office/word/2010/wordprocessingInk" xmlns:wne="http://schemas.microsoft.com/office/word/2006/wordml" xmlns:wps="http://schemas.microsoft.com/office/word/2010/wordprocessingShape" mc:Ignorable="w14 w15 w16se w16cid w16 w16cex w16sdtdh w16sdtfl w16du wp14">
+  <w:p>
+    <w:pPr>
+      <w:pStyle w:val="Header"/>
+    </w:pPr>
+    <w:r>
+      <w:rPr>
+        <w:noProof/>
+      </w:rPr>
+      <w:pict w14:anchorId="27E5FA83">
+        <v:shapetype id="_x0000_t75" coordsize="21600,21600" o:spt="75" o:preferrelative="t" path="m@4@5l@4@11@9@11@9@5xe" filled="f" stroked="f">
+          <v:stroke joinstyle="miter"/>
+          <v:formulas>
+            <v:f eqn="if lineDrawn pixelLineWidth 0"/>
+            <v:f eqn="sum @0 1 0"/>
+            <v:f eqn="sum 0 0 @1"/>
+            <v:f eqn="prod @2 1 2"/>
+            <v:f eqn="prod @3 21600 pixelWidth"/>
+            <v:f eqn="prod @3 21600 pixelHeight"/>
+            <v:f eqn="sum @0 0 1"/>
+            <v:f eqn="prod @6 1 2"/>
+            <v:f eqn="prod @7 21600 pixelWidth"/>
+            <v:f eqn="sum @8 21600 0"/>
+            <v:f eqn="prod @7 21600 pixelHeight"/>
+            <v:f eqn="sum @10 21600 0"/>
+          </v:formulas>
+          <v:path o:extrusionok="f" gradientshapeok="t" o:connecttype="rect"/>
+          <o:lock v:ext="edit" aspectratio="t"/>
+        </v:shapetype>
+        <v:shape id="WordPictureWatermark39971329" o:spid="_x0000_s1026" type="#_x0000_t75" style="position:absolute;margin-left:0;margin-top:0;width:253.1pt;height:253.1pt;z-index:-251657216;mso-position-horizontal:center;mso-position-horizontal-relative:margin;mso-position-vertical:center;mso-position-vertical-relative:margin" o:allowincell="f">
+          <v:imagedata r:id="rId1" o:title="HCMUS" gain="19661f" blacklevel="22938f"/>
+        </v:shape>
+      </w:pict>
+    </w:r>
+  </w:p>
+</w:hdr>
+</file>
+
+<file path=word/header2.xml><?xml version="1.0" encoding="utf-8"?>
+<w:hdr xmlns:wpc="http://schemas.microsoft.com/office/word/2010/wordprocessingCanvas" xmlns:cx="http://schemas.microsoft.com/office/drawing/2014/chartex" xmlns:cx1="http://schemas.microsoft.com/office/drawing/2015/9/8/chartex" xmlns:cx2="http://schemas.microsoft.com/office/drawing/2015/10/21/chartex" xmlns:cx3="http://schemas.microsoft.com/office/drawing/2016/5/9/chartex" xmlns:cx4="http://schemas.microsoft.com/office/drawing/2016/5/10/chartex" xmlns:cx5="http://schemas.microsoft.com/office/drawing/2016/5/11/chartex" xmlns:cx6="http://schemas.microsoft.com/office/drawing/2016/5/12/chartex" xmlns:cx7="http://schemas.microsoft.com/office/drawing/2016/5/13/chartex" xmlns:cx8="http://schemas.microsoft.com/office/drawing/2016/5/14/chartex" xmlns:mc="http://schemas.openxmlformats.org/markup-compatibility/2006" xmlns:aink="http://schemas.microsoft.com/office/drawing/2016/ink" xmlns:am3d="http://schemas.microsoft.com/office/drawing/2017/model3d" xmlns:o="urn:schemas-microsoft-com:office:office" xmlns:oel="http://schemas.microsoft.com/office/2019/extlst" xmlns:r="http://schemas.openxmlformats.org/officeDocument/2006/relationships" xmlns:m="http://schemas.openxmlformats.org/officeDocument/2006/math" xmlns:v="urn:schemas-microsoft-com:vml" xmlns:wp14="http://schemas.microsoft.com/office/word/2010/wordprocessingDrawing" xmlns:wp="http://schemas.openxmlformats.org/drawingml/2006/wordprocessingDrawing" xmlns:w10="urn:schemas-microsoft-com:office:word" xmlns:w="http://schemas.openxmlformats.org/wordprocessingml/2006/main" xmlns:w14="http://schemas.microsoft.com/office/word/2010/wordml" xmlns:w15="http://schemas.microsoft.com/office/word/2012/wordml" xmlns:w16cex="http://schemas.microsoft.com/office/word/2018/wordml/cex" xmlns:w16cid="http://schemas.microsoft.com/office/word/2016/wordml/cid" xmlns:w16="http://schemas.microsoft.com/office/word/2018/wordml" xmlns:w16du="http://schemas.microsoft.com/office/word/2023/wordml/word16du" xmlns:w16sdtdh="http://schemas.microsoft.com/office/word/2020/wordml/sdtdatahash" xmlns:w16sdtfl="http://schemas.microsoft.com/office/word/2024/wordml/sdtformatlock" xmlns:w16se="http://schemas.microsoft.com/office/word/2015/wordml/symex" xmlns:wpg="http://schemas.microsoft.com/office/word/2010/wordprocessingGroup" xmlns:wpi="http://schemas.microsoft.com/office/word/2010/wordprocessingInk" xmlns:wne="http://schemas.microsoft.com/office/word/2006/wordml" xmlns:wps="http://schemas.microsoft.com/office/word/2010/wordprocessingShape" mc:Ignorable="w14 w15 w16se w16cid w16 w16cex w16sdtdh w16sdtfl w16du wp14">
+  <w:p>
+    <w:pPr>
+      <w:pStyle w:val="Header"/>
+    </w:pPr>
+    <w:r>
+      <w:rPr>
+        <w:noProof/>
+      </w:rPr>
+      <w:pict w14:anchorId="68278AF9">
+        <v:shapetype id="_x0000_t75" coordsize="21600,21600" o:spt="75" o:preferrelative="t" path="m@4@5l@4@11@9@11@9@5xe" filled="f" stroked="f">
+          <v:stroke joinstyle="miter"/>
+          <v:formulas>
+            <v:f eqn="if lineDrawn pixelLineWidth 0"/>
+            <v:f eqn="sum @0 1 0"/>
+            <v:f eqn="sum 0 0 @1"/>
+            <v:f eqn="prod @2 1 2"/>
+            <v:f eqn="prod @3 21600 pixelWidth"/>
+            <v:f eqn="prod @3 21600 pixelHeight"/>
+            <v:f eqn="sum @0 0 1"/>
+            <v:f eqn="prod @6 1 2"/>
+            <v:f eqn="prod @7 21600 pixelWidth"/>
+            <v:f eqn="sum @8 21600 0"/>
+            <v:f eqn="prod @7 21600 pixelHeight"/>
+            <v:f eqn="sum @10 21600 0"/>
+          </v:formulas>
+          <v:path o:extrusionok="f" gradientshapeok="t" o:connecttype="rect"/>
+          <o:lock v:ext="edit" aspectratio="t"/>
+        </v:shapetype>
+        <v:shape id="WordPictureWatermark39971330" o:spid="_x0000_s1027" type="#_x0000_t75" style="position:absolute;margin-left:0;margin-top:0;width:253.1pt;height:253.1pt;z-index:-251656192;mso-position-horizontal:center;mso-position-horizontal-relative:margin;mso-position-vertical:center;mso-position-vertical-relative:margin" o:allowincell="f">
+          <v:imagedata r:id="rId1" o:title="HCMUS" gain="19661f" blacklevel="22938f"/>
+        </v:shape>
+      </w:pict>
+    </w:r>
+  </w:p>
+</w:hdr>
+</file>
+
+<file path=word/header3.xml><?xml version="1.0" encoding="utf-8"?>
+<w:hdr xmlns:wpc="http://schemas.microsoft.com/office/word/2010/wordprocessingCanvas" xmlns:cx="http://schemas.microsoft.com/office/drawing/2014/chartex" xmlns:cx1="http://schemas.microsoft.com/office/drawing/2015/9/8/chartex" xmlns:cx2="http://schemas.microsoft.com/office/drawing/2015/10/21/chartex" xmlns:cx3="http://schemas.microsoft.com/office/drawing/2016/5/9/chartex" xmlns:cx4="http://schemas.microsoft.com/office/drawing/2016/5/10/chartex" xmlns:cx5="http://schemas.microsoft.com/office/drawing/2016/5/11/chartex" xmlns:cx6="http://schemas.microsoft.com/office/drawing/2016/5/12/chartex" xmlns:cx7="http://schemas.microsoft.com/office/drawing/2016/5/13/chartex" xmlns:cx8="http://schemas.microsoft.com/office/drawing/2016/5/14/chartex" xmlns:mc="http://schemas.openxmlformats.org/markup-compatibility/2006" xmlns:aink="http://schemas.microsoft.com/office/drawing/2016/ink" xmlns:am3d="http://schemas.microsoft.com/office/drawing/2017/model3d" xmlns:o="urn:schemas-microsoft-com:office:office" xmlns:oel="http://schemas.microsoft.com/office/2019/extlst" xmlns:r="http://schemas.openxmlformats.org/officeDocument/2006/relationships" xmlns:m="http://schemas.openxmlformats.org/officeDocument/2006/math" xmlns:v="urn:schemas-microsoft-com:vml" xmlns:wp14="http://schemas.microsoft.com/office/word/2010/wordprocessingDrawing" xmlns:wp="http://schemas.openxmlformats.org/drawingml/2006/wordprocessingDrawing" xmlns:w10="urn:schemas-microsoft-com:office:word" xmlns:w="http://schemas.openxmlformats.org/wordprocessingml/2006/main" xmlns:w14="http://schemas.microsoft.com/office/word/2010/wordml" xmlns:w15="http://schemas.microsoft.com/office/word/2012/wordml" xmlns:w16cex="http://schemas.microsoft.com/office/word/2018/wordml/cex" xmlns:w16cid="http://schemas.microsoft.com/office/word/2016/wordml/cid" xmlns:w16="http://schemas.microsoft.com/office/word/2018/wordml" xmlns:w16du="http://schemas.microsoft.com/office/word/2023/wordml/word16du" xmlns:w16sdtdh="http://schemas.microsoft.com/office/word/2020/wordml/sdtdatahash" xmlns:w16sdtfl="http://schemas.microsoft.com/office/word/2024/wordml/sdtformatlock" xmlns:w16se="http://schemas.microsoft.com/office/word/2015/wordml/symex" xmlns:wpg="http://schemas.microsoft.com/office/word/2010/wordprocessingGroup" xmlns:wpi="http://schemas.microsoft.com/office/word/2010/wordprocessingInk" xmlns:wne="http://schemas.microsoft.com/office/word/2006/wordml" xmlns:wps="http://schemas.microsoft.com/office/word/2010/wordprocessingShape" mc:Ignorable="w14 w15 w16se w16cid w16 w16cex w16sdtdh w16sdtfl w16du wp14">
+  <w:p>
+    <w:pPr>
+      <w:pStyle w:val="Header"/>
+    </w:pPr>
+    <w:r>
+      <w:rPr>
+        <w:noProof/>
+      </w:rPr>
+      <w:pict w14:anchorId="6B8993FA">
+        <v:shapetype id="_x0000_t75" coordsize="21600,21600" o:spt="75" o:preferrelative="t" path="m@4@5l@4@11@9@11@9@5xe" filled="f" stroked="f">
+          <v:stroke joinstyle="miter"/>
+          <v:formulas>
+            <v:f eqn="if lineDrawn pixelLineWidth 0"/>
+            <v:f eqn="sum @0 1 0"/>
+            <v:f eqn="sum 0 0 @1"/>
+            <v:f eqn="prod @2 1 2"/>
+            <v:f eqn="prod @3 21600 pixelWidth"/>
+            <v:f eqn="prod @3 21600 pixelHeight"/>
+            <v:f eqn="sum @0 0 1"/>
+            <v:f eqn="prod @6 1 2"/>
+            <v:f eqn="prod @7 21600 pixelWidth"/>
+            <v:f eqn="sum @8 21600 0"/>
+            <v:f eqn="prod @7 21600 pixelHeight"/>
+            <v:f eqn="sum @10 21600 0"/>
+          </v:formulas>
+          <v:path o:extrusionok="f" gradientshapeok="t" o:connecttype="rect"/>
+          <o:lock v:ext="edit" aspectratio="t"/>
+        </v:shapetype>
+        <v:shape id="WordPictureWatermark39971328" o:spid="_x0000_s1025" type="#_x0000_t75" style="position:absolute;margin-left:0;margin-top:0;width:253.1pt;height:253.1pt;z-index:-251658240;mso-position-horizontal:center;mso-position-horizontal-relative:margin;mso-position-vertical:center;mso-position-vertical-relative:margin" o:allowincell="f">
+          <v:imagedata r:id="rId1" o:title="HCMUS" gain="19661f" blacklevel="22938f"/>
+        </v:shape>
+      </w:pict>
+    </w:r>
+  </w:p>
+</w:hdr>
 </file>
 
 <file path=word/styles.xml><?xml version="1.0" encoding="utf-8"?>
@@ -1240,6 +3391,50 @@
       </w:tblBorders>
     </w:tblPr>
   </w:style>
+  <w:style w:type="paragraph" w:styleId="Header">
+    <w:name w:val="header"/>
+    <w:basedOn w:val="Normal"/>
+    <w:link w:val="HeaderChar"/>
+    <w:uiPriority w:val="99"/>
+    <w:unhideWhenUsed/>
+    <w:rsid w:val="002A5B7C"/>
+    <w:pPr>
+      <w:tabs>
+        <w:tab w:val="center" w:pos="4513"/>
+        <w:tab w:val="right" w:pos="9026"/>
+      </w:tabs>
+      <w:spacing w:after="0" w:line="240" w:lineRule="auto"/>
+    </w:pPr>
+  </w:style>
+  <w:style w:type="character" w:customStyle="1" w:styleId="HeaderChar">
+    <w:name w:val="Header Char"/>
+    <w:basedOn w:val="DefaultParagraphFont"/>
+    <w:link w:val="Header"/>
+    <w:uiPriority w:val="99"/>
+    <w:rsid w:val="002A5B7C"/>
+  </w:style>
+  <w:style w:type="paragraph" w:styleId="Footer">
+    <w:name w:val="footer"/>
+    <w:basedOn w:val="Normal"/>
+    <w:link w:val="FooterChar"/>
+    <w:uiPriority w:val="99"/>
+    <w:unhideWhenUsed/>
+    <w:rsid w:val="002A5B7C"/>
+    <w:pPr>
+      <w:tabs>
+        <w:tab w:val="center" w:pos="4513"/>
+        <w:tab w:val="right" w:pos="9026"/>
+      </w:tabs>
+      <w:spacing w:after="0" w:line="240" w:lineRule="auto"/>
+    </w:pPr>
+  </w:style>
+  <w:style w:type="character" w:customStyle="1" w:styleId="FooterChar">
+    <w:name w:val="Footer Char"/>
+    <w:basedOn w:val="DefaultParagraphFont"/>
+    <w:link w:val="Footer"/>
+    <w:uiPriority w:val="99"/>
+    <w:rsid w:val="002A5B7C"/>
+  </w:style>
 </w:styles>
 </file>
 
@@ -1536,4 +3731,16 @@
     </a:ext>
   </a:extLst>
 </a:theme>
+</file>
+
+<file path=customXml/item1.xml><?xml version="1.0" encoding="utf-8"?>
+<b:Sources xmlns:b="http://schemas.openxmlformats.org/officeDocument/2006/bibliography" xmlns="http://schemas.openxmlformats.org/officeDocument/2006/bibliography" SelectedStyle="\APASixthEditionOfficeOnline.xsl" StyleName="APA" Version="6"/>
+</file>
+
+<file path=customXml/itemProps1.xml><?xml version="1.0" encoding="utf-8"?>
+<ds:datastoreItem xmlns:ds="http://schemas.openxmlformats.org/officeDocument/2006/customXml" ds:itemID="{393418FF-4834-4674-AAFE-251FB0B838B9}">
+  <ds:schemaRefs>
+    <ds:schemaRef ds:uri="http://schemas.openxmlformats.org/officeDocument/2006/bibliography"/>
+  </ds:schemaRefs>
+</ds:datastoreItem>
 </file>
</xml_diff>